<commit_message>
Modificaciones de documento main y query3
</commit_message>
<xml_diff>
--- a/Grupo6-Documentacion.docx
+++ b/Grupo6-Documentacion.docx
@@ -3347,7 +3347,7 @@
               </mc:Choice>
               <mc:Fallback>
                 <w:pict>
-                  <v:group w14:anchorId="07C74A43" id="Grupo 2" o:spid="_x0000_s1026" style="position:absolute;margin-left:0;margin-top:0;width:168pt;height:840.55pt;z-index:-251658240;mso-position-horizontal:left;mso-position-horizontal-relative:page;mso-position-vertical:top;mso-position-vertical-relative:page" coordsize="21336,91257" o:gfxdata="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">
+                  <v:group w14:anchorId="75FFB6AA" id="Grupo 2" o:spid="_x0000_s1026" style="position:absolute;margin-left:0;margin-top:0;width:168pt;height:840.55pt;z-index:-251658240;mso-position-horizontal:left;mso-position-horizontal-relative:page;mso-position-vertical:top;mso-position-vertical-relative:page" coordsize="21336,91257" o:gfxdata="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">
                     <v:rect id="Rectángulo 3" o:spid="_x0000_s1027" style="position:absolute;width:1945;height:91257;visibility:visible;mso-wrap-style:square;v-text-anchor:middle" o:gfxdata="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" fillcolor="#44546a [3215]" stroked="f" strokeweight="1pt"/>
                     <v:group id="Grupo 5" o:spid="_x0000_s1028" style="position:absolute;left:762;top:42100;width:20574;height:49103" coordorigin="806,42118" coordsize="13062,31210" o:gfxdata="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">
                       <v:group id="Grupo 6" o:spid="_x0000_s1029" style="position:absolute;left:1410;top:42118;width:10478;height:31210" coordorigin="1410,42118" coordsize="10477,31210" o:gfxdata="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">
@@ -4031,17 +4031,7 @@
               <w:bCs/>
               <w:lang w:val="es-ES"/>
             </w:rPr>
-            <w:t>Tabla de cont</w:t>
-          </w:r>
-          <w:bookmarkStart w:id="0" w:name="_GoBack"/>
-          <w:bookmarkEnd w:id="0"/>
-          <w:r>
-            <w:rPr>
-              <w:b/>
-              <w:bCs/>
-              <w:lang w:val="es-ES"/>
-            </w:rPr>
-            <w:t>enido</w:t>
+            <w:t>Tabla de contenido</w:t>
           </w:r>
         </w:p>
         <w:p>
@@ -4524,7 +4514,7 @@
           <w:lang w:val="es-ES_tradnl"/>
         </w:rPr>
       </w:pPr>
-      <w:bookmarkStart w:id="1" w:name="_Toc17064432"/>
+      <w:bookmarkStart w:id="0" w:name="_Toc17064432"/>
       <w:r>
         <w:rPr>
           <w:lang w:val="es-ES_tradnl"/>
@@ -4532,7 +4522,7 @@
         <w:lastRenderedPageBreak/>
         <w:t>Descripción de la propuesta</w:t>
       </w:r>
-      <w:bookmarkEnd w:id="1"/>
+      <w:bookmarkEnd w:id="0"/>
     </w:p>
     <w:p>
       <w:pPr>
@@ -5185,7 +5175,7 @@
           <w:lang w:val="es-ES_tradnl"/>
         </w:rPr>
       </w:pPr>
-      <w:bookmarkStart w:id="2" w:name="_Toc17064433"/>
+      <w:bookmarkStart w:id="1" w:name="_Toc17064433"/>
       <w:r>
         <w:rPr>
           <w:lang w:val="es-ES_tradnl"/>
@@ -5193,7 +5183,7 @@
         <w:lastRenderedPageBreak/>
         <w:t>Diagrama de Casos de Uso con su documentación</w:t>
       </w:r>
-      <w:bookmarkEnd w:id="2"/>
+      <w:bookmarkEnd w:id="1"/>
     </w:p>
     <w:p>
       <w:pPr>
@@ -11603,7 +11593,7 @@
                 <w:lang w:val="es-ES_tradnl"/>
               </w:rPr>
             </w:pPr>
-            <w:bookmarkStart w:id="3" w:name="_Hlk12561247"/>
+            <w:bookmarkStart w:id="2" w:name="_Hlk12561247"/>
             <w:r>
               <w:rPr>
                 <w:lang w:val="es-ES_tradnl"/>
@@ -12322,7 +12312,7 @@
           </w:p>
         </w:tc>
       </w:tr>
-      <w:bookmarkEnd w:id="3"/>
+      <w:bookmarkEnd w:id="2"/>
     </w:tbl>
     <w:p>
       <w:pPr>
@@ -13965,7 +13955,7 @@
           <w:lang w:val="es-ES_tradnl"/>
         </w:rPr>
       </w:pPr>
-      <w:bookmarkStart w:id="4" w:name="_Toc17064434"/>
+      <w:bookmarkStart w:id="3" w:name="_Toc17064434"/>
       <w:r>
         <w:rPr>
           <w:lang w:val="es-ES_tradnl"/>
@@ -13973,7 +13963,7 @@
         <w:lastRenderedPageBreak/>
         <w:t>Diagrama de Clases y Aspectos</w:t>
       </w:r>
-      <w:bookmarkEnd w:id="4"/>
+      <w:bookmarkEnd w:id="3"/>
     </w:p>
     <w:p>
       <w:pPr>
@@ -14048,14 +14038,14 @@
           <w:lang w:val="es-ES_tradnl"/>
         </w:rPr>
       </w:pPr>
-      <w:bookmarkStart w:id="5" w:name="_Toc17064435"/>
+      <w:bookmarkStart w:id="4" w:name="_Toc17064435"/>
       <w:r>
         <w:rPr>
           <w:lang w:val="es-ES_tradnl"/>
         </w:rPr>
         <w:t>Cinco diagramas de Secuencias</w:t>
       </w:r>
-      <w:bookmarkEnd w:id="5"/>
+      <w:bookmarkEnd w:id="4"/>
     </w:p>
     <w:p>
       <w:pPr>
@@ -14385,14 +14375,14 @@
           <w:lang w:val="es-ES_tradnl"/>
         </w:rPr>
       </w:pPr>
-      <w:bookmarkStart w:id="6" w:name="_Toc17064436"/>
+      <w:bookmarkStart w:id="5" w:name="_Toc17064436"/>
       <w:r>
         <w:rPr>
           <w:lang w:val="es-ES_tradnl"/>
         </w:rPr>
         <w:t>Diagrama normalizado del modelo físico de la base de datos</w:t>
       </w:r>
-      <w:bookmarkEnd w:id="6"/>
+      <w:bookmarkEnd w:id="5"/>
     </w:p>
     <w:p>
       <w:pPr>
@@ -14492,7 +14482,7 @@
           <w:lang w:val="es-ES_tradnl"/>
         </w:rPr>
       </w:pPr>
-      <w:bookmarkStart w:id="7" w:name="_Toc17064437"/>
+      <w:bookmarkStart w:id="6" w:name="_Toc17064437"/>
       <w:r>
         <w:rPr>
           <w:lang w:val="es-ES_tradnl"/>
@@ -14506,7 +14496,7 @@
         </w:rPr>
         <w:t xml:space="preserve"> Sonar</w:t>
       </w:r>
-      <w:bookmarkEnd w:id="7"/>
+      <w:bookmarkEnd w:id="6"/>
     </w:p>
     <w:p>
       <w:pPr>
@@ -14627,6 +14617,265 @@
             </a:graphic>
           </wp:inline>
         </w:drawing>
+      </w:r>
+    </w:p>
+    <w:p>
+      <w:pPr>
+        <w:rPr>
+          <w:rFonts w:cs="Times New Roman"/>
+          <w:szCs w:val="24"/>
+          <w:lang w:val="es-ES_tradnl"/>
+        </w:rPr>
+      </w:pPr>
+    </w:p>
+    <w:p>
+      <w:pPr>
+        <w:pStyle w:val="Ttulo1"/>
+        <w:rPr>
+          <w:lang w:val="es-ES_tradnl"/>
+        </w:rPr>
+      </w:pPr>
+      <w:r>
+        <w:rPr>
+          <w:lang w:val="es-ES_tradnl"/>
+        </w:rPr>
+        <w:t>Contenedor Docker</w:t>
+      </w:r>
+    </w:p>
+    <w:p>
+      <w:pPr>
+        <w:rPr>
+          <w:rFonts w:ascii="Calibri" w:hAnsi="Calibri" w:cs="Calibri"/>
+          <w:color w:val="000000"/>
+          <w:sz w:val="22"/>
+          <w:lang w:val="en-US"/>
+        </w:rPr>
+      </w:pPr>
+      <w:r>
+        <w:rPr>
+          <w:rFonts w:ascii="Calibri" w:hAnsi="Calibri" w:cs="Calibri"/>
+          <w:color w:val="000000"/>
+          <w:sz w:val="22"/>
+          <w:lang w:val="en-US"/>
+        </w:rPr>
+        <w:t xml:space="preserve">docker pull </w:t>
+      </w:r>
+      <w:proofErr w:type="spellStart"/>
+      <w:r>
+        <w:rPr>
+          <w:rFonts w:ascii="Calibri" w:hAnsi="Calibri" w:cs="Calibri"/>
+          <w:color w:val="000000"/>
+          <w:sz w:val="22"/>
+          <w:lang w:val="en-US"/>
+        </w:rPr>
+        <w:t>mysql</w:t>
+      </w:r>
+      <w:proofErr w:type="spellEnd"/>
+    </w:p>
+    <w:p>
+      <w:pPr>
+        <w:rPr>
+          <w:rFonts w:ascii="Calibri" w:hAnsi="Calibri" w:cs="Calibri"/>
+          <w:color w:val="000000"/>
+          <w:sz w:val="22"/>
+          <w:lang w:val="en-US"/>
+        </w:rPr>
+      </w:pPr>
+    </w:p>
+    <w:p>
+      <w:pPr>
+        <w:rPr>
+          <w:rFonts w:ascii="Calibri" w:hAnsi="Calibri" w:cs="Calibri"/>
+          <w:color w:val="000000"/>
+          <w:sz w:val="22"/>
+          <w:lang w:val="en-US"/>
+        </w:rPr>
+      </w:pPr>
+      <w:r>
+        <w:rPr>
+          <w:rFonts w:ascii="Calibri" w:hAnsi="Calibri" w:cs="Calibri"/>
+          <w:color w:val="000000"/>
+          <w:sz w:val="22"/>
+          <w:lang w:val="en-US"/>
+        </w:rPr>
+        <w:t xml:space="preserve">docker run -d -p 3306:3306 --name </w:t>
+      </w:r>
+      <w:proofErr w:type="spellStart"/>
+      <w:r>
+        <w:rPr>
+          <w:rFonts w:ascii="Calibri" w:hAnsi="Calibri" w:cs="Calibri"/>
+          <w:color w:val="000000"/>
+          <w:sz w:val="22"/>
+          <w:lang w:val="en-US"/>
+        </w:rPr>
+        <w:t>mysqlDs</w:t>
+      </w:r>
+      <w:proofErr w:type="spellEnd"/>
+      <w:r>
+        <w:rPr>
+          <w:rFonts w:ascii="Calibri" w:hAnsi="Calibri" w:cs="Calibri"/>
+          <w:color w:val="000000"/>
+          <w:sz w:val="22"/>
+          <w:lang w:val="en-US"/>
+        </w:rPr>
+        <w:t xml:space="preserve"> -e MYSQL_ROOT_PASSWORD=root </w:t>
+      </w:r>
+      <w:proofErr w:type="spellStart"/>
+      <w:r>
+        <w:rPr>
+          <w:rFonts w:ascii="Calibri" w:hAnsi="Calibri" w:cs="Calibri"/>
+          <w:color w:val="000000"/>
+          <w:sz w:val="22"/>
+          <w:lang w:val="en-US"/>
+        </w:rPr>
+        <w:t>mysql</w:t>
+      </w:r>
+      <w:proofErr w:type="spellEnd"/>
+      <w:r>
+        <w:rPr>
+          <w:rFonts w:ascii="Calibri" w:hAnsi="Calibri" w:cs="Calibri"/>
+          <w:color w:val="000000"/>
+          <w:sz w:val="22"/>
+          <w:lang w:val="en-US"/>
+        </w:rPr>
+        <w:t xml:space="preserve"> --character-set-server=utf8mb4 --collation-server=utf8mb4_unicode_ci</w:t>
+      </w:r>
+    </w:p>
+    <w:p>
+      <w:pPr>
+        <w:rPr>
+          <w:rFonts w:ascii="Calibri" w:hAnsi="Calibri" w:cs="Calibri"/>
+          <w:color w:val="000000"/>
+          <w:sz w:val="22"/>
+          <w:lang w:val="en-US"/>
+        </w:rPr>
+      </w:pPr>
+    </w:p>
+    <w:p>
+      <w:pPr>
+        <w:rPr>
+          <w:rFonts w:ascii="Calibri" w:hAnsi="Calibri" w:cs="Calibri"/>
+          <w:color w:val="000000"/>
+          <w:sz w:val="22"/>
+          <w:lang w:val="en-US"/>
+        </w:rPr>
+      </w:pPr>
+      <w:r>
+        <w:rPr>
+          <w:rFonts w:ascii="Calibri" w:hAnsi="Calibri" w:cs="Calibri"/>
+          <w:color w:val="000000"/>
+          <w:sz w:val="22"/>
+          <w:lang w:val="en-US"/>
+        </w:rPr>
+        <w:t xml:space="preserve">docker start </w:t>
+      </w:r>
+      <w:proofErr w:type="spellStart"/>
+      <w:r>
+        <w:rPr>
+          <w:rFonts w:ascii="Calibri" w:hAnsi="Calibri" w:cs="Calibri"/>
+          <w:color w:val="000000"/>
+          <w:sz w:val="22"/>
+          <w:lang w:val="en-US"/>
+        </w:rPr>
+        <w:t>mysqlDs</w:t>
+      </w:r>
+      <w:proofErr w:type="spellEnd"/>
+    </w:p>
+    <w:p>
+      <w:pPr>
+        <w:rPr>
+          <w:rFonts w:ascii="Calibri" w:hAnsi="Calibri" w:cs="Calibri"/>
+          <w:color w:val="000000"/>
+          <w:sz w:val="22"/>
+          <w:lang w:val="en-US"/>
+        </w:rPr>
+      </w:pPr>
+    </w:p>
+    <w:p>
+      <w:pPr>
+        <w:rPr>
+          <w:rFonts w:cs="Times New Roman"/>
+          <w:szCs w:val="24"/>
+          <w:lang w:val="en-US"/>
+        </w:rPr>
+      </w:pPr>
+      <w:r>
+        <w:rPr>
+          <w:rFonts w:ascii="Calibri" w:hAnsi="Calibri" w:cs="Calibri"/>
+          <w:sz w:val="22"/>
+          <w:lang w:val="en-US"/>
+        </w:rPr>
+        <w:t xml:space="preserve">docker exec -it </w:t>
+      </w:r>
+      <w:proofErr w:type="spellStart"/>
+      <w:r>
+        <w:rPr>
+          <w:rFonts w:ascii="Calibri" w:hAnsi="Calibri" w:cs="Calibri"/>
+          <w:sz w:val="22"/>
+          <w:lang w:val="en-US"/>
+        </w:rPr>
+        <w:t>mysql</w:t>
+      </w:r>
+      <w:r>
+        <w:rPr>
+          <w:rFonts w:ascii="Calibri" w:hAnsi="Calibri" w:cs="Calibri"/>
+          <w:sz w:val="22"/>
+          <w:lang w:val="en-US"/>
+        </w:rPr>
+        <w:t>Ds</w:t>
+      </w:r>
+      <w:proofErr w:type="spellEnd"/>
+      <w:r>
+        <w:rPr>
+          <w:rFonts w:ascii="Calibri" w:hAnsi="Calibri" w:cs="Calibri"/>
+          <w:sz w:val="22"/>
+          <w:lang w:val="en-US"/>
+        </w:rPr>
+        <w:t xml:space="preserve"> </w:t>
+      </w:r>
+      <w:proofErr w:type="spellStart"/>
+      <w:r>
+        <w:rPr>
+          <w:rFonts w:ascii="Calibri" w:hAnsi="Calibri" w:cs="Calibri"/>
+          <w:sz w:val="22"/>
+          <w:lang w:val="en-US"/>
+        </w:rPr>
+        <w:t>mysql</w:t>
+      </w:r>
+      <w:proofErr w:type="spellEnd"/>
+      <w:r>
+        <w:rPr>
+          <w:rFonts w:ascii="Calibri" w:hAnsi="Calibri" w:cs="Calibri"/>
+          <w:sz w:val="22"/>
+          <w:lang w:val="en-US"/>
+        </w:rPr>
+        <w:t xml:space="preserve"> -u</w:t>
+      </w:r>
+      <w:r>
+        <w:rPr>
+          <w:rFonts w:ascii="Calibri" w:hAnsi="Calibri" w:cs="Calibri"/>
+          <w:sz w:val="22"/>
+          <w:lang w:val="en-US"/>
+        </w:rPr>
+        <w:t xml:space="preserve"> </w:t>
+      </w:r>
+      <w:r>
+        <w:rPr>
+          <w:rFonts w:ascii="Calibri" w:hAnsi="Calibri" w:cs="Calibri"/>
+          <w:sz w:val="22"/>
+          <w:lang w:val="en-US"/>
+        </w:rPr>
+        <w:t>r</w:t>
+      </w:r>
+      <w:bookmarkStart w:id="7" w:name="_GoBack"/>
+      <w:bookmarkEnd w:id="7"/>
+      <w:r>
+        <w:rPr>
+          <w:rFonts w:ascii="Calibri" w:hAnsi="Calibri" w:cs="Calibri"/>
+          <w:sz w:val="22"/>
+          <w:lang w:val="en-US"/>
+        </w:rPr>
+        <w:t>oot -p</w:t>
       </w:r>
     </w:p>
     <w:sectPr>
@@ -19378,7 +19627,7 @@
 </file>
 
 <file path=customXml/itemProps1.xml><?xml version="1.0" encoding="utf-8"?>
-<ds:datastoreItem xmlns:ds="http://schemas.openxmlformats.org/officeDocument/2006/customXml" ds:itemID="{D8E711E2-D962-4ED2-99ED-7BE65F5FB0CE}">
+<ds:datastoreItem xmlns:ds="http://schemas.openxmlformats.org/officeDocument/2006/customXml" ds:itemID="{323DFCFD-FD08-4B1B-870B-AFF9D173A846}">
   <ds:schemaRefs>
     <ds:schemaRef ds:uri="http://schemas.openxmlformats.org/officeDocument/2006/bibliography"/>
   </ds:schemaRefs>

</xml_diff>

<commit_message>
Hasta aqui se corrige, se modifico el informe, query3 y ejecucion del sonar
</commit_message>
<xml_diff>
--- a/Grupo6-Documentacion.docx
+++ b/Grupo6-Documentacion.docx
@@ -3347,7 +3347,7 @@
               </mc:Choice>
               <mc:Fallback>
                 <w:pict>
-                  <v:group w14:anchorId="75FFB6AA" id="Grupo 2" o:spid="_x0000_s1026" style="position:absolute;margin-left:0;margin-top:0;width:168pt;height:840.55pt;z-index:-251658240;mso-position-horizontal:left;mso-position-horizontal-relative:page;mso-position-vertical:top;mso-position-vertical-relative:page" coordsize="21336,91257" o:gfxdata="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">
+                  <v:group w14:anchorId="5A69F650" id="Grupo 2" o:spid="_x0000_s1026" style="position:absolute;margin-left:0;margin-top:0;width:168pt;height:840.55pt;z-index:-251658240;mso-position-horizontal:left;mso-position-horizontal-relative:page;mso-position-vertical:top;mso-position-vertical-relative:page" coordsize="21336,91257" o:gfxdata="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">
                     <v:rect id="Rectángulo 3" o:spid="_x0000_s1027" style="position:absolute;width:1945;height:91257;visibility:visible;mso-wrap-style:square;v-text-anchor:middle" o:gfxdata="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" fillcolor="#44546a [3215]" stroked="f" strokeweight="1pt"/>
                     <v:group id="Grupo 5" o:spid="_x0000_s1028" style="position:absolute;left:762;top:42100;width:20574;height:49103" coordorigin="806,42118" coordsize="13062,31210" o:gfxdata="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">
                       <v:group id="Grupo 6" o:spid="_x0000_s1029" style="position:absolute;left:1410;top:42118;width:10478;height:31210" coordorigin="1410,42118" coordsize="10477,31210" o:gfxdata="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">
@@ -14511,10 +14511,10 @@
           <w:noProof/>
         </w:rPr>
         <w:drawing>
-          <wp:inline distT="0" distB="0" distL="0" distR="0" wp14:anchorId="50984B82" wp14:editId="6AE8A56E">
-            <wp:extent cx="5400040" cy="2736850"/>
-            <wp:effectExtent l="0" t="0" r="0" b="6350"/>
-            <wp:docPr id="37" name="Imagen 37"/>
+          <wp:inline distT="0" distB="0" distL="0" distR="0" wp14:anchorId="504CF297" wp14:editId="47055882">
+            <wp:extent cx="5400040" cy="2899410"/>
+            <wp:effectExtent l="0" t="0" r="0" b="0"/>
+            <wp:docPr id="50" name="Imagen 50"/>
             <wp:cNvGraphicFramePr>
               <a:graphicFrameLocks xmlns:a="http://schemas.openxmlformats.org/drawingml/2006/main" noChangeAspect="1"/>
             </wp:cNvGraphicFramePr>
@@ -14522,12 +14522,12 @@
               <a:graphicData uri="http://schemas.openxmlformats.org/drawingml/2006/picture">
                 <pic:pic xmlns:pic="http://schemas.openxmlformats.org/drawingml/2006/picture">
                   <pic:nvPicPr>
-                    <pic:cNvPr id="0" name="Picture 2"/>
+                    <pic:cNvPr id="0" name="Picture 36"/>
                     <pic:cNvPicPr>
                       <a:picLocks noChangeAspect="1" noChangeArrowheads="1"/>
                     </pic:cNvPicPr>
                   </pic:nvPicPr>
-                  <pic:blipFill rotWithShape="1">
+                  <pic:blipFill>
                     <a:blip r:embed="rId15" cstate="print">
                       <a:extLst>
                         <a:ext uri="{28A0092B-C50C-407E-A947-70E740481C1C}">
@@ -14535,13 +14535,15 @@
                         </a:ext>
                       </a:extLst>
                     </a:blip>
-                    <a:srcRect t="4391" b="5519"/>
-                    <a:stretch/>
+                    <a:srcRect/>
+                    <a:stretch>
+                      <a:fillRect/>
+                    </a:stretch>
                   </pic:blipFill>
                   <pic:spPr bwMode="auto">
                     <a:xfrm>
                       <a:off x="0" y="0"/>
-                      <a:ext cx="5400040" cy="2736850"/>
+                      <a:ext cx="5400040" cy="2899410"/>
                     </a:xfrm>
                     <a:prstGeom prst="rect">
                       <a:avLst/>
@@ -14550,67 +14552,6 @@
                     <a:ln>
                       <a:noFill/>
                     </a:ln>
-                    <a:extLst>
-                      <a:ext uri="{53640926-AAD7-44D8-BBD7-CCE9431645EC}">
-                        <a14:shadowObscured xmlns:a14="http://schemas.microsoft.com/office/drawing/2010/main"/>
-                      </a:ext>
-                    </a:extLst>
-                  </pic:spPr>
-                </pic:pic>
-              </a:graphicData>
-            </a:graphic>
-          </wp:inline>
-        </w:drawing>
-      </w:r>
-      <w:r>
-        <w:rPr>
-          <w:noProof/>
-        </w:rPr>
-        <w:drawing>
-          <wp:inline distT="0" distB="0" distL="0" distR="0" wp14:anchorId="7D9599D5" wp14:editId="6AF344DB">
-            <wp:extent cx="5400040" cy="2743200"/>
-            <wp:effectExtent l="0" t="0" r="0" b="0"/>
-            <wp:docPr id="35" name="Imagen 35"/>
-            <wp:cNvGraphicFramePr>
-              <a:graphicFrameLocks xmlns:a="http://schemas.openxmlformats.org/drawingml/2006/main" noChangeAspect="1"/>
-            </wp:cNvGraphicFramePr>
-            <a:graphic xmlns:a="http://schemas.openxmlformats.org/drawingml/2006/main">
-              <a:graphicData uri="http://schemas.openxmlformats.org/drawingml/2006/picture">
-                <pic:pic xmlns:pic="http://schemas.openxmlformats.org/drawingml/2006/picture">
-                  <pic:nvPicPr>
-                    <pic:cNvPr id="0" name="Picture 1"/>
-                    <pic:cNvPicPr>
-                      <a:picLocks noChangeAspect="1" noChangeArrowheads="1"/>
-                    </pic:cNvPicPr>
-                  </pic:nvPicPr>
-                  <pic:blipFill rotWithShape="1">
-                    <a:blip r:embed="rId16" cstate="print">
-                      <a:extLst>
-                        <a:ext uri="{28A0092B-C50C-407E-A947-70E740481C1C}">
-                          <a14:useLocalDpi xmlns:a14="http://schemas.microsoft.com/office/drawing/2010/main" val="0"/>
-                        </a:ext>
-                      </a:extLst>
-                    </a:blip>
-                    <a:srcRect t="4390" b="5310"/>
-                    <a:stretch/>
-                  </pic:blipFill>
-                  <pic:spPr bwMode="auto">
-                    <a:xfrm>
-                      <a:off x="0" y="0"/>
-                      <a:ext cx="5400040" cy="2743200"/>
-                    </a:xfrm>
-                    <a:prstGeom prst="rect">
-                      <a:avLst/>
-                    </a:prstGeom>
-                    <a:noFill/>
-                    <a:ln>
-                      <a:noFill/>
-                    </a:ln>
-                    <a:extLst>
-                      <a:ext uri="{53640926-AAD7-44D8-BBD7-CCE9431645EC}">
-                        <a14:shadowObscured xmlns:a14="http://schemas.microsoft.com/office/drawing/2010/main"/>
-                      </a:ext>
-                    </a:extLst>
                   </pic:spPr>
                 </pic:pic>
               </a:graphicData>
@@ -14627,36 +14568,224 @@
           <w:lang w:val="es-ES_tradnl"/>
         </w:rPr>
       </w:pPr>
-    </w:p>
-    <w:p>
-      <w:pPr>
-        <w:pStyle w:val="Ttulo1"/>
-        <w:rPr>
-          <w:lang w:val="es-ES_tradnl"/>
-        </w:rPr>
-      </w:pPr>
       <w:r>
         <w:rPr>
-          <w:lang w:val="es-ES_tradnl"/>
+          <w:noProof/>
         </w:rPr>
-        <w:t>Contenedor Docker</w:t>
+        <w:drawing>
+          <wp:inline distT="0" distB="0" distL="0" distR="0" wp14:anchorId="5ACB4530" wp14:editId="07296208">
+            <wp:extent cx="5400040" cy="2714625"/>
+            <wp:effectExtent l="0" t="0" r="0" b="9525"/>
+            <wp:docPr id="48" name="Imagen 48"/>
+            <wp:cNvGraphicFramePr>
+              <a:graphicFrameLocks xmlns:a="http://schemas.openxmlformats.org/drawingml/2006/main" noChangeAspect="1"/>
+            </wp:cNvGraphicFramePr>
+            <a:graphic xmlns:a="http://schemas.openxmlformats.org/drawingml/2006/main">
+              <a:graphicData uri="http://schemas.openxmlformats.org/drawingml/2006/picture">
+                <pic:pic xmlns:pic="http://schemas.openxmlformats.org/drawingml/2006/picture">
+                  <pic:nvPicPr>
+                    <pic:cNvPr id="0" name="Picture 29"/>
+                    <pic:cNvPicPr>
+                      <a:picLocks noChangeAspect="1" noChangeArrowheads="1"/>
+                    </pic:cNvPicPr>
+                  </pic:nvPicPr>
+                  <pic:blipFill>
+                    <a:blip r:embed="rId16" cstate="print">
+                      <a:extLst>
+                        <a:ext uri="{28A0092B-C50C-407E-A947-70E740481C1C}">
+                          <a14:useLocalDpi xmlns:a14="http://schemas.microsoft.com/office/drawing/2010/main" val="0"/>
+                        </a:ext>
+                      </a:extLst>
+                    </a:blip>
+                    <a:srcRect/>
+                    <a:stretch>
+                      <a:fillRect/>
+                    </a:stretch>
+                  </pic:blipFill>
+                  <pic:spPr bwMode="auto">
+                    <a:xfrm>
+                      <a:off x="0" y="0"/>
+                      <a:ext cx="5400040" cy="2714625"/>
+                    </a:xfrm>
+                    <a:prstGeom prst="rect">
+                      <a:avLst/>
+                    </a:prstGeom>
+                    <a:noFill/>
+                    <a:ln>
+                      <a:noFill/>
+                    </a:ln>
+                  </pic:spPr>
+                </pic:pic>
+              </a:graphicData>
+            </a:graphic>
+          </wp:inline>
+        </w:drawing>
       </w:r>
     </w:p>
     <w:p>
       <w:pPr>
         <w:rPr>
+          <w:rFonts w:cs="Times New Roman"/>
+          <w:szCs w:val="24"/>
+          <w:lang w:val="es-ES_tradnl"/>
+        </w:rPr>
+      </w:pPr>
+      <w:r>
+        <w:rPr>
+          <w:noProof/>
+        </w:rPr>
+        <w:drawing>
+          <wp:inline distT="0" distB="0" distL="0" distR="0" wp14:anchorId="432A1F46" wp14:editId="6F523098">
+            <wp:extent cx="5400040" cy="2576830"/>
+            <wp:effectExtent l="0" t="0" r="0" b="0"/>
+            <wp:docPr id="47" name="Imagen 47"/>
+            <wp:cNvGraphicFramePr>
+              <a:graphicFrameLocks xmlns:a="http://schemas.openxmlformats.org/drawingml/2006/main" noChangeAspect="1"/>
+            </wp:cNvGraphicFramePr>
+            <a:graphic xmlns:a="http://schemas.openxmlformats.org/drawingml/2006/main">
+              <a:graphicData uri="http://schemas.openxmlformats.org/drawingml/2006/picture">
+                <pic:pic xmlns:pic="http://schemas.openxmlformats.org/drawingml/2006/picture">
+                  <pic:nvPicPr>
+                    <pic:cNvPr id="0" name="Picture 28"/>
+                    <pic:cNvPicPr>
+                      <a:picLocks noChangeAspect="1" noChangeArrowheads="1"/>
+                    </pic:cNvPicPr>
+                  </pic:nvPicPr>
+                  <pic:blipFill>
+                    <a:blip r:embed="rId17" cstate="print">
+                      <a:extLst>
+                        <a:ext uri="{28A0092B-C50C-407E-A947-70E740481C1C}">
+                          <a14:useLocalDpi xmlns:a14="http://schemas.microsoft.com/office/drawing/2010/main" val="0"/>
+                        </a:ext>
+                      </a:extLst>
+                    </a:blip>
+                    <a:srcRect/>
+                    <a:stretch>
+                      <a:fillRect/>
+                    </a:stretch>
+                  </pic:blipFill>
+                  <pic:spPr bwMode="auto">
+                    <a:xfrm>
+                      <a:off x="0" y="0"/>
+                      <a:ext cx="5400040" cy="2576830"/>
+                    </a:xfrm>
+                    <a:prstGeom prst="rect">
+                      <a:avLst/>
+                    </a:prstGeom>
+                    <a:noFill/>
+                    <a:ln>
+                      <a:noFill/>
+                    </a:ln>
+                  </pic:spPr>
+                </pic:pic>
+              </a:graphicData>
+            </a:graphic>
+          </wp:inline>
+        </w:drawing>
+      </w:r>
+    </w:p>
+    <w:p>
+      <w:pPr>
+        <w:rPr>
+          <w:rFonts w:cs="Times New Roman"/>
+          <w:szCs w:val="24"/>
+          <w:lang w:val="es-ES_tradnl"/>
+        </w:rPr>
+      </w:pPr>
+      <w:r>
+        <w:rPr>
+          <w:noProof/>
+        </w:rPr>
+        <w:lastRenderedPageBreak/>
+        <w:drawing>
+          <wp:inline distT="0" distB="0" distL="0" distR="0" wp14:anchorId="41FE9C4B" wp14:editId="6EFB15AB">
+            <wp:extent cx="5400040" cy="2707005"/>
+            <wp:effectExtent l="0" t="0" r="0" b="0"/>
+            <wp:docPr id="46" name="Imagen 46"/>
+            <wp:cNvGraphicFramePr>
+              <a:graphicFrameLocks xmlns:a="http://schemas.openxmlformats.org/drawingml/2006/main" noChangeAspect="1"/>
+            </wp:cNvGraphicFramePr>
+            <a:graphic xmlns:a="http://schemas.openxmlformats.org/drawingml/2006/main">
+              <a:graphicData uri="http://schemas.openxmlformats.org/drawingml/2006/picture">
+                <pic:pic xmlns:pic="http://schemas.openxmlformats.org/drawingml/2006/picture">
+                  <pic:nvPicPr>
+                    <pic:cNvPr id="0" name="Picture 27"/>
+                    <pic:cNvPicPr>
+                      <a:picLocks noChangeAspect="1" noChangeArrowheads="1"/>
+                    </pic:cNvPicPr>
+                  </pic:nvPicPr>
+                  <pic:blipFill>
+                    <a:blip r:embed="rId18" cstate="print">
+                      <a:extLst>
+                        <a:ext uri="{28A0092B-C50C-407E-A947-70E740481C1C}">
+                          <a14:useLocalDpi xmlns:a14="http://schemas.microsoft.com/office/drawing/2010/main" val="0"/>
+                        </a:ext>
+                      </a:extLst>
+                    </a:blip>
+                    <a:srcRect/>
+                    <a:stretch>
+                      <a:fillRect/>
+                    </a:stretch>
+                  </pic:blipFill>
+                  <pic:spPr bwMode="auto">
+                    <a:xfrm>
+                      <a:off x="0" y="0"/>
+                      <a:ext cx="5400040" cy="2707005"/>
+                    </a:xfrm>
+                    <a:prstGeom prst="rect">
+                      <a:avLst/>
+                    </a:prstGeom>
+                    <a:noFill/>
+                    <a:ln>
+                      <a:noFill/>
+                    </a:ln>
+                  </pic:spPr>
+                </pic:pic>
+              </a:graphicData>
+            </a:graphic>
+          </wp:inline>
+        </w:drawing>
+      </w:r>
+    </w:p>
+    <w:p>
+      <w:pPr>
+        <w:pStyle w:val="Ttulo1"/>
+        <w:rPr>
+          <w:lang w:val="en-US"/>
+        </w:rPr>
+      </w:pPr>
+      <w:r>
+        <w:t>Contenedor</w:t>
+      </w:r>
+      <w:r>
+        <w:rPr>
+          <w:lang w:val="en-US"/>
+        </w:rPr>
+        <w:t xml:space="preserve"> Docker</w:t>
+      </w:r>
+    </w:p>
+    <w:p>
+      <w:pPr>
+        <w:pStyle w:val="Prrafodelista"/>
+        <w:numPr>
+          <w:ilvl w:val="0"/>
+          <w:numId w:val="42"/>
+        </w:numPr>
+        <w:rPr>
           <w:rFonts w:ascii="Calibri" w:hAnsi="Calibri" w:cs="Calibri"/>
+          <w:b/>
+          <w:bCs/>
           <w:color w:val="000000"/>
           <w:sz w:val="22"/>
-          <w:lang w:val="en-US"/>
         </w:rPr>
       </w:pPr>
       <w:r>
         <w:rPr>
           <w:rFonts w:ascii="Calibri" w:hAnsi="Calibri" w:cs="Calibri"/>
+          <w:b/>
+          <w:bCs/>
           <w:color w:val="000000"/>
           <w:sz w:val="22"/>
-          <w:lang w:val="en-US"/>
         </w:rPr>
         <w:t xml:space="preserve">docker pull </w:t>
       </w:r>
@@ -14664,9 +14793,10 @@
       <w:r>
         <w:rPr>
           <w:rFonts w:ascii="Calibri" w:hAnsi="Calibri" w:cs="Calibri"/>
+          <w:b/>
+          <w:bCs/>
           <w:color w:val="000000"/>
           <w:sz w:val="22"/>
-          <w:lang w:val="en-US"/>
         </w:rPr>
         <w:t>mysql</w:t>
       </w:r>
@@ -14674,21 +14804,11 @@
     </w:p>
     <w:p>
       <w:pPr>
+        <w:ind w:left="360"/>
         <w:rPr>
           <w:rFonts w:ascii="Calibri" w:hAnsi="Calibri" w:cs="Calibri"/>
           <w:color w:val="000000"/>
           <w:sz w:val="22"/>
-          <w:lang w:val="en-US"/>
-        </w:rPr>
-      </w:pPr>
-    </w:p>
-    <w:p>
-      <w:pPr>
-        <w:rPr>
-          <w:rFonts w:ascii="Calibri" w:hAnsi="Calibri" w:cs="Calibri"/>
-          <w:color w:val="000000"/>
-          <w:sz w:val="22"/>
-          <w:lang w:val="en-US"/>
         </w:rPr>
       </w:pPr>
       <w:r>
@@ -14696,7 +14816,66 @@
           <w:rFonts w:ascii="Calibri" w:hAnsi="Calibri" w:cs="Calibri"/>
           <w:color w:val="000000"/>
           <w:sz w:val="22"/>
-          <w:lang w:val="en-US"/>
+        </w:rPr>
+        <w:t xml:space="preserve">El cual es usado para la </w:t>
+      </w:r>
+      <w:r>
+        <w:rPr>
+          <w:rFonts w:ascii="Calibri" w:hAnsi="Calibri" w:cs="Calibri"/>
+          <w:color w:val="000000"/>
+          <w:sz w:val="22"/>
+        </w:rPr>
+        <w:t xml:space="preserve">instalación de la imagen del </w:t>
+      </w:r>
+      <w:proofErr w:type="spellStart"/>
+      <w:r>
+        <w:rPr>
+          <w:rFonts w:ascii="Calibri" w:hAnsi="Calibri" w:cs="Calibri"/>
+          <w:color w:val="000000"/>
+          <w:sz w:val="22"/>
+        </w:rPr>
+        <w:t>mysql</w:t>
+      </w:r>
+      <w:proofErr w:type="spellEnd"/>
+      <w:r>
+        <w:rPr>
+          <w:rFonts w:ascii="Calibri" w:hAnsi="Calibri" w:cs="Calibri"/>
+          <w:color w:val="000000"/>
+          <w:sz w:val="22"/>
+        </w:rPr>
+        <w:t xml:space="preserve"> en su última versión</w:t>
+      </w:r>
+      <w:r>
+        <w:rPr>
+          <w:rFonts w:ascii="Calibri" w:hAnsi="Calibri" w:cs="Calibri"/>
+          <w:color w:val="000000"/>
+          <w:sz w:val="22"/>
+        </w:rPr>
+        <w:t>.</w:t>
+      </w:r>
+    </w:p>
+    <w:p>
+      <w:pPr>
+        <w:pStyle w:val="Prrafodelista"/>
+        <w:numPr>
+          <w:ilvl w:val="0"/>
+          <w:numId w:val="42"/>
+        </w:numPr>
+        <w:rPr>
+          <w:rFonts w:ascii="Calibri" w:hAnsi="Calibri" w:cs="Calibri"/>
+          <w:b/>
+          <w:bCs/>
+          <w:color w:val="000000"/>
+          <w:sz w:val="22"/>
+        </w:rPr>
+      </w:pPr>
+      <w:r>
+        <w:rPr>
+          <w:rFonts w:ascii="Calibri" w:hAnsi="Calibri" w:cs="Calibri"/>
+          <w:b/>
+          <w:bCs/>
+          <w:color w:val="000000"/>
+          <w:sz w:val="22"/>
         </w:rPr>
         <w:t xml:space="preserve">docker run -d -p 3306:3306 --name </w:t>
       </w:r>
@@ -14704,9 +14883,258 @@
       <w:r>
         <w:rPr>
           <w:rFonts w:ascii="Calibri" w:hAnsi="Calibri" w:cs="Calibri"/>
+          <w:b/>
+          <w:bCs/>
           <w:color w:val="000000"/>
           <w:sz w:val="22"/>
-          <w:lang w:val="en-US"/>
+        </w:rPr>
+        <w:t>mysqlDs</w:t>
+      </w:r>
+      <w:proofErr w:type="spellEnd"/>
+      <w:r>
+        <w:rPr>
+          <w:rFonts w:ascii="Calibri" w:hAnsi="Calibri" w:cs="Calibri"/>
+          <w:b/>
+          <w:bCs/>
+          <w:color w:val="000000"/>
+          <w:sz w:val="22"/>
+        </w:rPr>
+        <w:t xml:space="preserve"> -e MYSQL_ROOT_PASSWORD=root </w:t>
+      </w:r>
+      <w:proofErr w:type="spellStart"/>
+      <w:r>
+        <w:rPr>
+          <w:rFonts w:ascii="Calibri" w:hAnsi="Calibri" w:cs="Calibri"/>
+          <w:b/>
+          <w:bCs/>
+          <w:color w:val="000000"/>
+          <w:sz w:val="22"/>
+        </w:rPr>
+        <w:t>mysql</w:t>
+      </w:r>
+      <w:proofErr w:type="spellEnd"/>
+      <w:r>
+        <w:rPr>
+          <w:rFonts w:ascii="Calibri" w:hAnsi="Calibri" w:cs="Calibri"/>
+          <w:b/>
+          <w:bCs/>
+          <w:color w:val="000000"/>
+          <w:sz w:val="22"/>
+        </w:rPr>
+        <w:t xml:space="preserve"> --character-set-server=utf8mb4 </w:t>
+      </w:r>
+      <w:r>
+        <w:rPr>
+          <w:rFonts w:ascii="Calibri" w:hAnsi="Calibri" w:cs="Calibri"/>
+          <w:b/>
+          <w:bCs/>
+          <w:color w:val="000000"/>
+          <w:sz w:val="22"/>
+        </w:rPr>
+        <w:t xml:space="preserve"> </w:t>
+      </w:r>
+      <w:r>
+        <w:rPr>
+          <w:rFonts w:ascii="Calibri" w:hAnsi="Calibri" w:cs="Calibri"/>
+          <w:b/>
+          <w:bCs/>
+          <w:color w:val="000000"/>
+          <w:sz w:val="22"/>
+        </w:rPr>
+        <w:t>--collation-server=utf8mb4_unicode_ci</w:t>
+      </w:r>
+    </w:p>
+    <w:p>
+      <w:pPr>
+        <w:ind w:left="360"/>
+        <w:rPr>
+          <w:rFonts w:ascii="Calibri" w:hAnsi="Calibri" w:cs="Calibri"/>
+          <w:color w:val="000000"/>
+          <w:sz w:val="22"/>
+        </w:rPr>
+      </w:pPr>
+      <w:r>
+        <w:rPr>
+          <w:rFonts w:ascii="Calibri" w:hAnsi="Calibri" w:cs="Calibri"/>
+          <w:color w:val="000000"/>
+          <w:sz w:val="22"/>
+        </w:rPr>
+        <w:t xml:space="preserve">Con este comando se </w:t>
+      </w:r>
+      <w:r>
+        <w:rPr>
+          <w:rFonts w:ascii="Calibri" w:hAnsi="Calibri" w:cs="Calibri"/>
+          <w:color w:val="000000"/>
+          <w:sz w:val="22"/>
+        </w:rPr>
+        <w:t xml:space="preserve">procede a instalar el contenedor Docker con </w:t>
+      </w:r>
+      <w:proofErr w:type="spellStart"/>
+      <w:r>
+        <w:rPr>
+          <w:rFonts w:ascii="Calibri" w:hAnsi="Calibri" w:cs="Calibri"/>
+          <w:color w:val="000000"/>
+          <w:sz w:val="22"/>
+        </w:rPr>
+        <w:t>mysql</w:t>
+      </w:r>
+      <w:proofErr w:type="spellEnd"/>
+      <w:r>
+        <w:rPr>
+          <w:rFonts w:ascii="Calibri" w:hAnsi="Calibri" w:cs="Calibri"/>
+          <w:color w:val="000000"/>
+          <w:sz w:val="22"/>
+        </w:rPr>
+        <w:t>, los puertos también son definidos</w:t>
+      </w:r>
+      <w:r>
+        <w:rPr>
+          <w:rFonts w:ascii="Calibri" w:hAnsi="Calibri" w:cs="Calibri"/>
+          <w:color w:val="000000"/>
+          <w:sz w:val="22"/>
+        </w:rPr>
+        <w:t xml:space="preserve"> con -p 3306:3306, el nombre –</w:t>
+      </w:r>
+      <w:proofErr w:type="spellStart"/>
+      <w:r>
+        <w:rPr>
+          <w:rFonts w:ascii="Calibri" w:hAnsi="Calibri" w:cs="Calibri"/>
+          <w:color w:val="000000"/>
+          <w:sz w:val="22"/>
+        </w:rPr>
+        <w:t>name</w:t>
+      </w:r>
+      <w:proofErr w:type="spellEnd"/>
+      <w:r>
+        <w:rPr>
+          <w:rFonts w:ascii="Calibri" w:hAnsi="Calibri" w:cs="Calibri"/>
+          <w:color w:val="000000"/>
+          <w:sz w:val="22"/>
+        </w:rPr>
+        <w:t xml:space="preserve"> nombre, </w:t>
+      </w:r>
+      <w:r>
+        <w:rPr>
+          <w:rFonts w:ascii="Calibri" w:hAnsi="Calibri" w:cs="Calibri"/>
+          <w:color w:val="000000"/>
+          <w:sz w:val="22"/>
+        </w:rPr>
+        <w:t xml:space="preserve">se </w:t>
+      </w:r>
+      <w:proofErr w:type="spellStart"/>
+      <w:r>
+        <w:rPr>
+          <w:rFonts w:ascii="Calibri" w:hAnsi="Calibri" w:cs="Calibri"/>
+          <w:color w:val="000000"/>
+          <w:sz w:val="22"/>
+        </w:rPr>
+        <w:t>definela</w:t>
+      </w:r>
+      <w:proofErr w:type="spellEnd"/>
+      <w:r>
+        <w:rPr>
+          <w:rFonts w:ascii="Calibri" w:hAnsi="Calibri" w:cs="Calibri"/>
+          <w:color w:val="000000"/>
+          <w:sz w:val="22"/>
+        </w:rPr>
+        <w:t xml:space="preserve"> variable de entorno para la contraseña del servidor</w:t>
+      </w:r>
+      <w:r>
+        <w:rPr>
+          <w:rFonts w:ascii="Calibri" w:hAnsi="Calibri" w:cs="Calibri"/>
+          <w:color w:val="000000"/>
+          <w:sz w:val="22"/>
+        </w:rPr>
+        <w:t xml:space="preserve"> MYSQL_ROOT_PASSWORD=contraseña, </w:t>
+      </w:r>
+      <w:r>
+        <w:rPr>
+          <w:rFonts w:ascii="Calibri" w:hAnsi="Calibri" w:cs="Calibri"/>
+          <w:color w:val="000000"/>
+          <w:sz w:val="22"/>
+        </w:rPr>
+        <w:t>el resto son usadas para permitir el u</w:t>
+      </w:r>
+      <w:bookmarkStart w:id="7" w:name="_GoBack"/>
+      <w:bookmarkEnd w:id="7"/>
+      <w:r>
+        <w:rPr>
+          <w:rFonts w:ascii="Calibri" w:hAnsi="Calibri" w:cs="Calibri"/>
+          <w:color w:val="000000"/>
+          <w:sz w:val="22"/>
+        </w:rPr>
+        <w:t>so de formato utf8</w:t>
+      </w:r>
+      <w:r>
+        <w:rPr>
+          <w:rFonts w:ascii="Calibri" w:hAnsi="Calibri" w:cs="Calibri"/>
+          <w:color w:val="000000"/>
+          <w:sz w:val="22"/>
+        </w:rPr>
+        <w:t>.</w:t>
+      </w:r>
+    </w:p>
+    <w:p>
+      <w:pPr>
+        <w:pStyle w:val="Prrafodelista"/>
+        <w:numPr>
+          <w:ilvl w:val="0"/>
+          <w:numId w:val="42"/>
+        </w:numPr>
+        <w:rPr>
+          <w:rFonts w:ascii="Calibri" w:hAnsi="Calibri" w:cs="Calibri"/>
+          <w:b/>
+          <w:bCs/>
+          <w:color w:val="000000"/>
+          <w:sz w:val="22"/>
+        </w:rPr>
+      </w:pPr>
+      <w:r>
+        <w:rPr>
+          <w:rFonts w:ascii="Calibri" w:hAnsi="Calibri" w:cs="Calibri"/>
+          <w:b/>
+          <w:bCs/>
+          <w:color w:val="000000"/>
+          <w:sz w:val="22"/>
+        </w:rPr>
+        <w:t xml:space="preserve">docker start </w:t>
+      </w:r>
+      <w:proofErr w:type="spellStart"/>
+      <w:r>
+        <w:rPr>
+          <w:rFonts w:ascii="Calibri" w:hAnsi="Calibri" w:cs="Calibri"/>
+          <w:b/>
+          <w:bCs/>
+          <w:color w:val="000000"/>
+          <w:sz w:val="22"/>
+        </w:rPr>
+        <w:t>mysqlDs</w:t>
+      </w:r>
+      <w:proofErr w:type="spellEnd"/>
+    </w:p>
+    <w:p>
+      <w:pPr>
+        <w:ind w:left="360"/>
+        <w:rPr>
+          <w:rFonts w:ascii="Calibri" w:hAnsi="Calibri" w:cs="Calibri"/>
+          <w:color w:val="000000"/>
+          <w:sz w:val="22"/>
+        </w:rPr>
+      </w:pPr>
+      <w:r>
+        <w:rPr>
+          <w:rFonts w:ascii="Calibri" w:hAnsi="Calibri" w:cs="Calibri"/>
+          <w:color w:val="000000"/>
+          <w:sz w:val="22"/>
+        </w:rPr>
+        <w:t xml:space="preserve">Aquí se procede a iniciar el contenedor con nombre </w:t>
+      </w:r>
+      <w:proofErr w:type="spellStart"/>
+      <w:r>
+        <w:rPr>
+          <w:rFonts w:ascii="Calibri" w:hAnsi="Calibri" w:cs="Calibri"/>
+          <w:color w:val="000000"/>
+          <w:sz w:val="22"/>
         </w:rPr>
         <w:t>mysqlDs</w:t>
       </w:r>
@@ -14716,17 +15144,68 @@
           <w:rFonts w:ascii="Calibri" w:hAnsi="Calibri" w:cs="Calibri"/>
           <w:color w:val="000000"/>
           <w:sz w:val="22"/>
-          <w:lang w:val="en-US"/>
         </w:rPr>
-        <w:t xml:space="preserve"> -e MYSQL_ROOT_PASSWORD=root </w:t>
+        <w:t xml:space="preserve"> que se creó anteriormente</w:t>
+      </w:r>
+      <w:r>
+        <w:rPr>
+          <w:rFonts w:ascii="Calibri" w:hAnsi="Calibri" w:cs="Calibri"/>
+          <w:color w:val="000000"/>
+          <w:sz w:val="22"/>
+        </w:rPr>
+        <w:t>.</w:t>
+      </w:r>
+    </w:p>
+    <w:p>
+      <w:pPr>
+        <w:pStyle w:val="Prrafodelista"/>
+        <w:numPr>
+          <w:ilvl w:val="0"/>
+          <w:numId w:val="42"/>
+        </w:numPr>
+        <w:rPr>
+          <w:rFonts w:cs="Times New Roman"/>
+          <w:b/>
+          <w:bCs/>
+          <w:szCs w:val="24"/>
+        </w:rPr>
+      </w:pPr>
+      <w:r>
+        <w:rPr>
+          <w:rFonts w:ascii="Calibri" w:hAnsi="Calibri" w:cs="Calibri"/>
+          <w:b/>
+          <w:bCs/>
+          <w:sz w:val="22"/>
+        </w:rPr>
+        <w:t xml:space="preserve">docker exec -it </w:t>
       </w:r>
       <w:proofErr w:type="spellStart"/>
       <w:r>
         <w:rPr>
           <w:rFonts w:ascii="Calibri" w:hAnsi="Calibri" w:cs="Calibri"/>
-          <w:color w:val="000000"/>
+          <w:b/>
+          <w:bCs/>
           <w:sz w:val="22"/>
-          <w:lang w:val="en-US"/>
+        </w:rPr>
+        <w:t>mysqlDs</w:t>
+      </w:r>
+      <w:proofErr w:type="spellEnd"/>
+      <w:r>
+        <w:rPr>
+          <w:rFonts w:ascii="Calibri" w:hAnsi="Calibri" w:cs="Calibri"/>
+          <w:b/>
+          <w:bCs/>
+          <w:sz w:val="22"/>
+        </w:rPr>
+        <w:t xml:space="preserve"> </w:t>
+      </w:r>
+      <w:proofErr w:type="spellStart"/>
+      <w:r>
+        <w:rPr>
+          <w:rFonts w:ascii="Calibri" w:hAnsi="Calibri" w:cs="Calibri"/>
+          <w:b/>
+          <w:bCs/>
+          <w:sz w:val="22"/>
         </w:rPr>
         <w:t>mysql</w:t>
       </w:r>
@@ -14734,48 +15213,122 @@
       <w:r>
         <w:rPr>
           <w:rFonts w:ascii="Calibri" w:hAnsi="Calibri" w:cs="Calibri"/>
-          <w:color w:val="000000"/>
+          <w:b/>
+          <w:bCs/>
           <w:sz w:val="22"/>
-          <w:lang w:val="en-US"/>
         </w:rPr>
-        <w:t xml:space="preserve"> --character-set-server=utf8mb4 --collation-server=utf8mb4_unicode_ci</w:t>
+        <w:t xml:space="preserve"> -u root -p</w:t>
       </w:r>
     </w:p>
     <w:p>
       <w:pPr>
+        <w:ind w:left="360"/>
         <w:rPr>
-          <w:rFonts w:ascii="Calibri" w:hAnsi="Calibri" w:cs="Calibri"/>
-          <w:color w:val="000000"/>
-          <w:sz w:val="22"/>
-          <w:lang w:val="en-US"/>
-        </w:rPr>
-      </w:pPr>
-    </w:p>
-    <w:p>
-      <w:pPr>
-        <w:rPr>
-          <w:rFonts w:ascii="Calibri" w:hAnsi="Calibri" w:cs="Calibri"/>
-          <w:color w:val="000000"/>
-          <w:sz w:val="22"/>
-          <w:lang w:val="en-US"/>
+          <w:rFonts w:cs="Times New Roman"/>
+          <w:szCs w:val="24"/>
         </w:rPr>
       </w:pPr>
       <w:r>
         <w:rPr>
-          <w:rFonts w:ascii="Calibri" w:hAnsi="Calibri" w:cs="Calibri"/>
-          <w:color w:val="000000"/>
-          <w:sz w:val="22"/>
-          <w:lang w:val="en-US"/>
+          <w:rFonts w:cs="Times New Roman"/>
+          <w:szCs w:val="24"/>
         </w:rPr>
-        <w:t xml:space="preserve">docker start </w:t>
+        <w:t>Con este comando s</w:t>
+      </w:r>
+      <w:r>
+        <w:rPr>
+          <w:rFonts w:cs="Times New Roman"/>
+          <w:szCs w:val="24"/>
+        </w:rPr>
+        <w:t xml:space="preserve">e ejecuta el servidor </w:t>
       </w:r>
       <w:proofErr w:type="spellStart"/>
       <w:r>
         <w:rPr>
-          <w:rFonts w:ascii="Calibri" w:hAnsi="Calibri" w:cs="Calibri"/>
-          <w:color w:val="000000"/>
-          <w:sz w:val="22"/>
-          <w:lang w:val="en-US"/>
+          <w:rFonts w:cs="Times New Roman"/>
+          <w:szCs w:val="24"/>
+        </w:rPr>
+        <w:t>mysqlDs</w:t>
+      </w:r>
+      <w:proofErr w:type="spellEnd"/>
+      <w:r>
+        <w:rPr>
+          <w:rFonts w:cs="Times New Roman"/>
+          <w:szCs w:val="24"/>
+        </w:rPr>
+        <w:t xml:space="preserve"> con </w:t>
+      </w:r>
+      <w:r>
+        <w:rPr>
+          <w:rFonts w:cs="Times New Roman"/>
+          <w:szCs w:val="24"/>
+        </w:rPr>
+        <w:t xml:space="preserve">usuario </w:t>
+      </w:r>
+      <w:proofErr w:type="spellStart"/>
+      <w:r>
+        <w:rPr>
+          <w:rFonts w:cs="Times New Roman"/>
+          <w:szCs w:val="24"/>
+        </w:rPr>
+        <w:t>root</w:t>
+      </w:r>
+      <w:proofErr w:type="spellEnd"/>
+      <w:r>
+        <w:rPr>
+          <w:rFonts w:cs="Times New Roman"/>
+          <w:szCs w:val="24"/>
+        </w:rPr>
+        <w:t xml:space="preserve"> (-u </w:t>
+      </w:r>
+      <w:proofErr w:type="spellStart"/>
+      <w:r>
+        <w:rPr>
+          <w:rFonts w:cs="Times New Roman"/>
+          <w:szCs w:val="24"/>
+        </w:rPr>
+        <w:t>root</w:t>
+      </w:r>
+      <w:proofErr w:type="spellEnd"/>
+      <w:r>
+        <w:rPr>
+          <w:rFonts w:cs="Times New Roman"/>
+          <w:szCs w:val="24"/>
+        </w:rPr>
+        <w:t>) y -p para poder ingresar la contraseña.</w:t>
+      </w:r>
+    </w:p>
+    <w:p>
+      <w:pPr>
+        <w:pStyle w:val="Prrafodelista"/>
+        <w:numPr>
+          <w:ilvl w:val="0"/>
+          <w:numId w:val="43"/>
+        </w:numPr>
+        <w:ind w:left="709"/>
+        <w:rPr>
+          <w:rFonts w:cs="Times New Roman"/>
+          <w:b/>
+          <w:bCs/>
+          <w:szCs w:val="24"/>
+        </w:rPr>
+      </w:pPr>
+      <w:r>
+        <w:rPr>
+          <w:rFonts w:cs="Times New Roman"/>
+          <w:b/>
+          <w:bCs/>
+          <w:szCs w:val="24"/>
+        </w:rPr>
+        <w:t xml:space="preserve">docker stop </w:t>
+      </w:r>
+      <w:proofErr w:type="spellStart"/>
+      <w:r>
+        <w:rPr>
+          <w:rFonts w:cs="Times New Roman"/>
+          <w:b/>
+          <w:bCs/>
+          <w:szCs w:val="24"/>
         </w:rPr>
         <w:t>mysqlDs</w:t>
       </w:r>
@@ -14783,99 +15336,25 @@
     </w:p>
     <w:p>
       <w:pPr>
-        <w:rPr>
-          <w:rFonts w:ascii="Calibri" w:hAnsi="Calibri" w:cs="Calibri"/>
-          <w:color w:val="000000"/>
-          <w:sz w:val="22"/>
-          <w:lang w:val="en-US"/>
-        </w:rPr>
-      </w:pPr>
-    </w:p>
-    <w:p>
-      <w:pPr>
+        <w:ind w:left="349"/>
         <w:rPr>
           <w:rFonts w:cs="Times New Roman"/>
           <w:szCs w:val="24"/>
-          <w:lang w:val="en-US"/>
         </w:rPr>
       </w:pPr>
       <w:r>
         <w:rPr>
-          <w:rFonts w:ascii="Calibri" w:hAnsi="Calibri" w:cs="Calibri"/>
-          <w:sz w:val="22"/>
-          <w:lang w:val="en-US"/>
+          <w:rFonts w:cs="Times New Roman"/>
+          <w:szCs w:val="24"/>
         </w:rPr>
-        <w:t xml:space="preserve">docker exec -it </w:t>
-      </w:r>
-      <w:proofErr w:type="spellStart"/>
-      <w:r>
-        <w:rPr>
-          <w:rFonts w:ascii="Calibri" w:hAnsi="Calibri" w:cs="Calibri"/>
-          <w:sz w:val="22"/>
-          <w:lang w:val="en-US"/>
-        </w:rPr>
-        <w:t>mysql</w:t>
+        <w:t>Para detener el contenedor</w:t>
       </w:r>
       <w:r>
         <w:rPr>
-          <w:rFonts w:ascii="Calibri" w:hAnsi="Calibri" w:cs="Calibri"/>
-          <w:sz w:val="22"/>
-          <w:lang w:val="en-US"/>
+          <w:rFonts w:cs="Times New Roman"/>
+          <w:szCs w:val="24"/>
         </w:rPr>
-        <w:t>Ds</w:t>
-      </w:r>
-      <w:proofErr w:type="spellEnd"/>
-      <w:r>
-        <w:rPr>
-          <w:rFonts w:ascii="Calibri" w:hAnsi="Calibri" w:cs="Calibri"/>
-          <w:sz w:val="22"/>
-          <w:lang w:val="en-US"/>
-        </w:rPr>
-        <w:t xml:space="preserve"> </w:t>
-      </w:r>
-      <w:proofErr w:type="spellStart"/>
-      <w:r>
-        <w:rPr>
-          <w:rFonts w:ascii="Calibri" w:hAnsi="Calibri" w:cs="Calibri"/>
-          <w:sz w:val="22"/>
-          <w:lang w:val="en-US"/>
-        </w:rPr>
-        <w:t>mysql</w:t>
-      </w:r>
-      <w:proofErr w:type="spellEnd"/>
-      <w:r>
-        <w:rPr>
-          <w:rFonts w:ascii="Calibri" w:hAnsi="Calibri" w:cs="Calibri"/>
-          <w:sz w:val="22"/>
-          <w:lang w:val="en-US"/>
-        </w:rPr>
-        <w:t xml:space="preserve"> -u</w:t>
-      </w:r>
-      <w:r>
-        <w:rPr>
-          <w:rFonts w:ascii="Calibri" w:hAnsi="Calibri" w:cs="Calibri"/>
-          <w:sz w:val="22"/>
-          <w:lang w:val="en-US"/>
-        </w:rPr>
-        <w:t xml:space="preserve"> </w:t>
-      </w:r>
-      <w:r>
-        <w:rPr>
-          <w:rFonts w:ascii="Calibri" w:hAnsi="Calibri" w:cs="Calibri"/>
-          <w:sz w:val="22"/>
-          <w:lang w:val="en-US"/>
-        </w:rPr>
-        <w:t>r</w:t>
-      </w:r>
-      <w:bookmarkStart w:id="7" w:name="_GoBack"/>
-      <w:bookmarkEnd w:id="7"/>
-      <w:r>
-        <w:rPr>
-          <w:rFonts w:ascii="Calibri" w:hAnsi="Calibri" w:cs="Calibri"/>
-          <w:sz w:val="22"/>
-          <w:lang w:val="en-US"/>
-        </w:rPr>
-        <w:t>oot -p</w:t>
+        <w:t>.</w:t>
       </w:r>
     </w:p>
     <w:sectPr>
@@ -15798,6 +16277,118 @@
     </w:lvl>
   </w:abstractNum>
   <w:abstractNum w:abstractNumId="10" w15:restartNumberingAfterBreak="0">
+    <w:nsid w:val="23B47B09"/>
+    <w:multiLevelType w:val="hybridMultilevel"/>
+    <w:tmpl w:val="2BA6F75A"/>
+    <w:lvl w:ilvl="0" w:tplc="EFA2CEFC">
+      <w:numFmt w:val="bullet"/>
+      <w:lvlText w:val="-"/>
+      <w:lvlJc w:val="left"/>
+      <w:pPr>
+        <w:ind w:left="720" w:hanging="360"/>
+      </w:pPr>
+      <w:rPr>
+        <w:rFonts w:ascii="Calibri" w:eastAsiaTheme="minorHAnsi" w:hAnsi="Calibri" w:cs="Calibri" w:hint="default"/>
+      </w:rPr>
+    </w:lvl>
+    <w:lvl w:ilvl="1" w:tplc="300A0003" w:tentative="1">
+      <w:start w:val="1"/>
+      <w:numFmt w:val="bullet"/>
+      <w:lvlText w:val="o"/>
+      <w:lvlJc w:val="left"/>
+      <w:pPr>
+        <w:ind w:left="1440" w:hanging="360"/>
+      </w:pPr>
+      <w:rPr>
+        <w:rFonts w:ascii="Courier New" w:hAnsi="Courier New" w:cs="Courier New" w:hint="default"/>
+      </w:rPr>
+    </w:lvl>
+    <w:lvl w:ilvl="2" w:tplc="300A0005" w:tentative="1">
+      <w:start w:val="1"/>
+      <w:numFmt w:val="bullet"/>
+      <w:lvlText w:val=""/>
+      <w:lvlJc w:val="left"/>
+      <w:pPr>
+        <w:ind w:left="2160" w:hanging="360"/>
+      </w:pPr>
+      <w:rPr>
+        <w:rFonts w:ascii="Wingdings" w:hAnsi="Wingdings" w:hint="default"/>
+      </w:rPr>
+    </w:lvl>
+    <w:lvl w:ilvl="3" w:tplc="300A0001" w:tentative="1">
+      <w:start w:val="1"/>
+      <w:numFmt w:val="bullet"/>
+      <w:lvlText w:val=""/>
+      <w:lvlJc w:val="left"/>
+      <w:pPr>
+        <w:ind w:left="2880" w:hanging="360"/>
+      </w:pPr>
+      <w:rPr>
+        <w:rFonts w:ascii="Symbol" w:hAnsi="Symbol" w:hint="default"/>
+      </w:rPr>
+    </w:lvl>
+    <w:lvl w:ilvl="4" w:tplc="300A0003" w:tentative="1">
+      <w:start w:val="1"/>
+      <w:numFmt w:val="bullet"/>
+      <w:lvlText w:val="o"/>
+      <w:lvlJc w:val="left"/>
+      <w:pPr>
+        <w:ind w:left="3600" w:hanging="360"/>
+      </w:pPr>
+      <w:rPr>
+        <w:rFonts w:ascii="Courier New" w:hAnsi="Courier New" w:cs="Courier New" w:hint="default"/>
+      </w:rPr>
+    </w:lvl>
+    <w:lvl w:ilvl="5" w:tplc="300A0005" w:tentative="1">
+      <w:start w:val="1"/>
+      <w:numFmt w:val="bullet"/>
+      <w:lvlText w:val=""/>
+      <w:lvlJc w:val="left"/>
+      <w:pPr>
+        <w:ind w:left="4320" w:hanging="360"/>
+      </w:pPr>
+      <w:rPr>
+        <w:rFonts w:ascii="Wingdings" w:hAnsi="Wingdings" w:hint="default"/>
+      </w:rPr>
+    </w:lvl>
+    <w:lvl w:ilvl="6" w:tplc="300A0001" w:tentative="1">
+      <w:start w:val="1"/>
+      <w:numFmt w:val="bullet"/>
+      <w:lvlText w:val=""/>
+      <w:lvlJc w:val="left"/>
+      <w:pPr>
+        <w:ind w:left="5040" w:hanging="360"/>
+      </w:pPr>
+      <w:rPr>
+        <w:rFonts w:ascii="Symbol" w:hAnsi="Symbol" w:hint="default"/>
+      </w:rPr>
+    </w:lvl>
+    <w:lvl w:ilvl="7" w:tplc="300A0003" w:tentative="1">
+      <w:start w:val="1"/>
+      <w:numFmt w:val="bullet"/>
+      <w:lvlText w:val="o"/>
+      <w:lvlJc w:val="left"/>
+      <w:pPr>
+        <w:ind w:left="5760" w:hanging="360"/>
+      </w:pPr>
+      <w:rPr>
+        <w:rFonts w:ascii="Courier New" w:hAnsi="Courier New" w:cs="Courier New" w:hint="default"/>
+      </w:rPr>
+    </w:lvl>
+    <w:lvl w:ilvl="8" w:tplc="300A0005" w:tentative="1">
+      <w:start w:val="1"/>
+      <w:numFmt w:val="bullet"/>
+      <w:lvlText w:val=""/>
+      <w:lvlJc w:val="left"/>
+      <w:pPr>
+        <w:ind w:left="6480" w:hanging="360"/>
+      </w:pPr>
+      <w:rPr>
+        <w:rFonts w:ascii="Wingdings" w:hAnsi="Wingdings" w:hint="default"/>
+      </w:rPr>
+    </w:lvl>
+  </w:abstractNum>
+  <w:abstractNum w:abstractNumId="11" w15:restartNumberingAfterBreak="0">
     <w:nsid w:val="26AA070E"/>
     <w:multiLevelType w:val="hybridMultilevel"/>
     <w:tmpl w:val="94284E76"/>
@@ -15886,7 +16477,7 @@
       </w:pPr>
     </w:lvl>
   </w:abstractNum>
-  <w:abstractNum w:abstractNumId="11" w15:restartNumberingAfterBreak="0">
+  <w:abstractNum w:abstractNumId="12" w15:restartNumberingAfterBreak="0">
     <w:nsid w:val="282E2607"/>
     <w:multiLevelType w:val="hybridMultilevel"/>
     <w:tmpl w:val="848A207E"/>
@@ -15975,7 +16566,7 @@
       </w:pPr>
     </w:lvl>
   </w:abstractNum>
-  <w:abstractNum w:abstractNumId="12" w15:restartNumberingAfterBreak="0">
+  <w:abstractNum w:abstractNumId="13" w15:restartNumberingAfterBreak="0">
     <w:nsid w:val="29F54F15"/>
     <w:multiLevelType w:val="hybridMultilevel"/>
     <w:tmpl w:val="46A24AA6"/>
@@ -16061,7 +16652,7 @@
       </w:pPr>
     </w:lvl>
   </w:abstractNum>
-  <w:abstractNum w:abstractNumId="13" w15:restartNumberingAfterBreak="0">
+  <w:abstractNum w:abstractNumId="14" w15:restartNumberingAfterBreak="0">
     <w:nsid w:val="2CBE32A3"/>
     <w:multiLevelType w:val="hybridMultilevel"/>
     <w:tmpl w:val="B89E2432"/>
@@ -16147,7 +16738,7 @@
       </w:pPr>
     </w:lvl>
   </w:abstractNum>
-  <w:abstractNum w:abstractNumId="14" w15:restartNumberingAfterBreak="0">
+  <w:abstractNum w:abstractNumId="15" w15:restartNumberingAfterBreak="0">
     <w:nsid w:val="305F7284"/>
     <w:multiLevelType w:val="hybridMultilevel"/>
     <w:tmpl w:val="6C66183A"/>
@@ -16259,7 +16850,7 @@
       </w:rPr>
     </w:lvl>
   </w:abstractNum>
-  <w:abstractNum w:abstractNumId="15" w15:restartNumberingAfterBreak="0">
+  <w:abstractNum w:abstractNumId="16" w15:restartNumberingAfterBreak="0">
     <w:nsid w:val="3A243E75"/>
     <w:multiLevelType w:val="hybridMultilevel"/>
     <w:tmpl w:val="9416B876"/>
@@ -16348,7 +16939,7 @@
       </w:pPr>
     </w:lvl>
   </w:abstractNum>
-  <w:abstractNum w:abstractNumId="16" w15:restartNumberingAfterBreak="0">
+  <w:abstractNum w:abstractNumId="17" w15:restartNumberingAfterBreak="0">
     <w:nsid w:val="40AD5CF1"/>
     <w:multiLevelType w:val="hybridMultilevel"/>
     <w:tmpl w:val="60EC9B18"/>
@@ -16437,7 +17028,7 @@
       </w:pPr>
     </w:lvl>
   </w:abstractNum>
-  <w:abstractNum w:abstractNumId="17" w15:restartNumberingAfterBreak="0">
+  <w:abstractNum w:abstractNumId="18" w15:restartNumberingAfterBreak="0">
     <w:nsid w:val="44872271"/>
     <w:multiLevelType w:val="hybridMultilevel"/>
     <w:tmpl w:val="2586E2E2"/>
@@ -16523,7 +17114,7 @@
       </w:pPr>
     </w:lvl>
   </w:abstractNum>
-  <w:abstractNum w:abstractNumId="18" w15:restartNumberingAfterBreak="0">
+  <w:abstractNum w:abstractNumId="19" w15:restartNumberingAfterBreak="0">
     <w:nsid w:val="44C44337"/>
     <w:multiLevelType w:val="hybridMultilevel"/>
     <w:tmpl w:val="D6FE7152"/>
@@ -16635,7 +17226,7 @@
       </w:rPr>
     </w:lvl>
   </w:abstractNum>
-  <w:abstractNum w:abstractNumId="19" w15:restartNumberingAfterBreak="0">
+  <w:abstractNum w:abstractNumId="20" w15:restartNumberingAfterBreak="0">
     <w:nsid w:val="45980B5E"/>
     <w:multiLevelType w:val="hybridMultilevel"/>
     <w:tmpl w:val="B79EB6CC"/>
@@ -16721,7 +17312,7 @@
       </w:pPr>
     </w:lvl>
   </w:abstractNum>
-  <w:abstractNum w:abstractNumId="20" w15:restartNumberingAfterBreak="0">
+  <w:abstractNum w:abstractNumId="21" w15:restartNumberingAfterBreak="0">
     <w:nsid w:val="45B73B48"/>
     <w:multiLevelType w:val="hybridMultilevel"/>
     <w:tmpl w:val="0346D350"/>
@@ -16807,7 +17398,120 @@
       </w:pPr>
     </w:lvl>
   </w:abstractNum>
-  <w:abstractNum w:abstractNumId="21" w15:restartNumberingAfterBreak="0">
+  <w:abstractNum w:abstractNumId="22" w15:restartNumberingAfterBreak="0">
+    <w:nsid w:val="47235586"/>
+    <w:multiLevelType w:val="hybridMultilevel"/>
+    <w:tmpl w:val="91060AD8"/>
+    <w:lvl w:ilvl="0" w:tplc="0C0A0001">
+      <w:start w:val="1"/>
+      <w:numFmt w:val="bullet"/>
+      <w:lvlText w:val=""/>
+      <w:lvlJc w:val="left"/>
+      <w:pPr>
+        <w:ind w:left="720" w:hanging="360"/>
+      </w:pPr>
+      <w:rPr>
+        <w:rFonts w:ascii="Symbol" w:hAnsi="Symbol" w:hint="default"/>
+      </w:rPr>
+    </w:lvl>
+    <w:lvl w:ilvl="1" w:tplc="300A0003" w:tentative="1">
+      <w:start w:val="1"/>
+      <w:numFmt w:val="bullet"/>
+      <w:lvlText w:val="o"/>
+      <w:lvlJc w:val="left"/>
+      <w:pPr>
+        <w:ind w:left="1440" w:hanging="360"/>
+      </w:pPr>
+      <w:rPr>
+        <w:rFonts w:ascii="Courier New" w:hAnsi="Courier New" w:cs="Courier New" w:hint="default"/>
+      </w:rPr>
+    </w:lvl>
+    <w:lvl w:ilvl="2" w:tplc="300A0005" w:tentative="1">
+      <w:start w:val="1"/>
+      <w:numFmt w:val="bullet"/>
+      <w:lvlText w:val=""/>
+      <w:lvlJc w:val="left"/>
+      <w:pPr>
+        <w:ind w:left="2160" w:hanging="360"/>
+      </w:pPr>
+      <w:rPr>
+        <w:rFonts w:ascii="Wingdings" w:hAnsi="Wingdings" w:hint="default"/>
+      </w:rPr>
+    </w:lvl>
+    <w:lvl w:ilvl="3" w:tplc="300A0001" w:tentative="1">
+      <w:start w:val="1"/>
+      <w:numFmt w:val="bullet"/>
+      <w:lvlText w:val=""/>
+      <w:lvlJc w:val="left"/>
+      <w:pPr>
+        <w:ind w:left="2880" w:hanging="360"/>
+      </w:pPr>
+      <w:rPr>
+        <w:rFonts w:ascii="Symbol" w:hAnsi="Symbol" w:hint="default"/>
+      </w:rPr>
+    </w:lvl>
+    <w:lvl w:ilvl="4" w:tplc="300A0003" w:tentative="1">
+      <w:start w:val="1"/>
+      <w:numFmt w:val="bullet"/>
+      <w:lvlText w:val="o"/>
+      <w:lvlJc w:val="left"/>
+      <w:pPr>
+        <w:ind w:left="3600" w:hanging="360"/>
+      </w:pPr>
+      <w:rPr>
+        <w:rFonts w:ascii="Courier New" w:hAnsi="Courier New" w:cs="Courier New" w:hint="default"/>
+      </w:rPr>
+    </w:lvl>
+    <w:lvl w:ilvl="5" w:tplc="300A0005" w:tentative="1">
+      <w:start w:val="1"/>
+      <w:numFmt w:val="bullet"/>
+      <w:lvlText w:val=""/>
+      <w:lvlJc w:val="left"/>
+      <w:pPr>
+        <w:ind w:left="4320" w:hanging="360"/>
+      </w:pPr>
+      <w:rPr>
+        <w:rFonts w:ascii="Wingdings" w:hAnsi="Wingdings" w:hint="default"/>
+      </w:rPr>
+    </w:lvl>
+    <w:lvl w:ilvl="6" w:tplc="300A0001" w:tentative="1">
+      <w:start w:val="1"/>
+      <w:numFmt w:val="bullet"/>
+      <w:lvlText w:val=""/>
+      <w:lvlJc w:val="left"/>
+      <w:pPr>
+        <w:ind w:left="5040" w:hanging="360"/>
+      </w:pPr>
+      <w:rPr>
+        <w:rFonts w:ascii="Symbol" w:hAnsi="Symbol" w:hint="default"/>
+      </w:rPr>
+    </w:lvl>
+    <w:lvl w:ilvl="7" w:tplc="300A0003" w:tentative="1">
+      <w:start w:val="1"/>
+      <w:numFmt w:val="bullet"/>
+      <w:lvlText w:val="o"/>
+      <w:lvlJc w:val="left"/>
+      <w:pPr>
+        <w:ind w:left="5760" w:hanging="360"/>
+      </w:pPr>
+      <w:rPr>
+        <w:rFonts w:ascii="Courier New" w:hAnsi="Courier New" w:cs="Courier New" w:hint="default"/>
+      </w:rPr>
+    </w:lvl>
+    <w:lvl w:ilvl="8" w:tplc="300A0005" w:tentative="1">
+      <w:start w:val="1"/>
+      <w:numFmt w:val="bullet"/>
+      <w:lvlText w:val=""/>
+      <w:lvlJc w:val="left"/>
+      <w:pPr>
+        <w:ind w:left="6480" w:hanging="360"/>
+      </w:pPr>
+      <w:rPr>
+        <w:rFonts w:ascii="Wingdings" w:hAnsi="Wingdings" w:hint="default"/>
+      </w:rPr>
+    </w:lvl>
+  </w:abstractNum>
+  <w:abstractNum w:abstractNumId="23" w15:restartNumberingAfterBreak="0">
     <w:nsid w:val="48325DC6"/>
     <w:multiLevelType w:val="hybridMultilevel"/>
     <w:tmpl w:val="E57EAC60"/>
@@ -16893,7 +17597,7 @@
       </w:pPr>
     </w:lvl>
   </w:abstractNum>
-  <w:abstractNum w:abstractNumId="22" w15:restartNumberingAfterBreak="0">
+  <w:abstractNum w:abstractNumId="24" w15:restartNumberingAfterBreak="0">
     <w:nsid w:val="4BE4256B"/>
     <w:multiLevelType w:val="hybridMultilevel"/>
     <w:tmpl w:val="BB041C0A"/>
@@ -16982,7 +17686,7 @@
       </w:pPr>
     </w:lvl>
   </w:abstractNum>
-  <w:abstractNum w:abstractNumId="23" w15:restartNumberingAfterBreak="0">
+  <w:abstractNum w:abstractNumId="25" w15:restartNumberingAfterBreak="0">
     <w:nsid w:val="4D0623BF"/>
     <w:multiLevelType w:val="hybridMultilevel"/>
     <w:tmpl w:val="238E8030"/>
@@ -17071,7 +17775,7 @@
       </w:pPr>
     </w:lvl>
   </w:abstractNum>
-  <w:abstractNum w:abstractNumId="24" w15:restartNumberingAfterBreak="0">
+  <w:abstractNum w:abstractNumId="26" w15:restartNumberingAfterBreak="0">
     <w:nsid w:val="570C33D6"/>
     <w:multiLevelType w:val="hybridMultilevel"/>
     <w:tmpl w:val="60306A7E"/>
@@ -17160,7 +17864,7 @@
       </w:pPr>
     </w:lvl>
   </w:abstractNum>
-  <w:abstractNum w:abstractNumId="25" w15:restartNumberingAfterBreak="0">
+  <w:abstractNum w:abstractNumId="27" w15:restartNumberingAfterBreak="0">
     <w:nsid w:val="58463DF8"/>
     <w:multiLevelType w:val="hybridMultilevel"/>
     <w:tmpl w:val="D1E61928"/>
@@ -17249,7 +17953,7 @@
       </w:pPr>
     </w:lvl>
   </w:abstractNum>
-  <w:abstractNum w:abstractNumId="26" w15:restartNumberingAfterBreak="0">
+  <w:abstractNum w:abstractNumId="28" w15:restartNumberingAfterBreak="0">
     <w:nsid w:val="5DBA6DD6"/>
     <w:multiLevelType w:val="hybridMultilevel"/>
     <w:tmpl w:val="12E67DEA"/>
@@ -17338,7 +18042,7 @@
       </w:pPr>
     </w:lvl>
   </w:abstractNum>
-  <w:abstractNum w:abstractNumId="27" w15:restartNumberingAfterBreak="0">
+  <w:abstractNum w:abstractNumId="29" w15:restartNumberingAfterBreak="0">
     <w:nsid w:val="68426938"/>
     <w:multiLevelType w:val="hybridMultilevel"/>
     <w:tmpl w:val="534858C4"/>
@@ -17427,7 +18131,7 @@
       </w:pPr>
     </w:lvl>
   </w:abstractNum>
-  <w:abstractNum w:abstractNumId="28" w15:restartNumberingAfterBreak="0">
+  <w:abstractNum w:abstractNumId="30" w15:restartNumberingAfterBreak="0">
     <w:nsid w:val="69C213B2"/>
     <w:multiLevelType w:val="hybridMultilevel"/>
     <w:tmpl w:val="FE7C7A5A"/>
@@ -17516,7 +18220,120 @@
       </w:pPr>
     </w:lvl>
   </w:abstractNum>
-  <w:abstractNum w:abstractNumId="29" w15:restartNumberingAfterBreak="0">
+  <w:abstractNum w:abstractNumId="31" w15:restartNumberingAfterBreak="0">
+    <w:nsid w:val="6A092D87"/>
+    <w:multiLevelType w:val="hybridMultilevel"/>
+    <w:tmpl w:val="981285D2"/>
+    <w:lvl w:ilvl="0" w:tplc="300A0001">
+      <w:start w:val="1"/>
+      <w:numFmt w:val="bullet"/>
+      <w:lvlText w:val=""/>
+      <w:lvlJc w:val="left"/>
+      <w:pPr>
+        <w:ind w:left="1080" w:hanging="360"/>
+      </w:pPr>
+      <w:rPr>
+        <w:rFonts w:ascii="Symbol" w:hAnsi="Symbol" w:hint="default"/>
+      </w:rPr>
+    </w:lvl>
+    <w:lvl w:ilvl="1" w:tplc="300A0003" w:tentative="1">
+      <w:start w:val="1"/>
+      <w:numFmt w:val="bullet"/>
+      <w:lvlText w:val="o"/>
+      <w:lvlJc w:val="left"/>
+      <w:pPr>
+        <w:ind w:left="1800" w:hanging="360"/>
+      </w:pPr>
+      <w:rPr>
+        <w:rFonts w:ascii="Courier New" w:hAnsi="Courier New" w:cs="Courier New" w:hint="default"/>
+      </w:rPr>
+    </w:lvl>
+    <w:lvl w:ilvl="2" w:tplc="300A0005" w:tentative="1">
+      <w:start w:val="1"/>
+      <w:numFmt w:val="bullet"/>
+      <w:lvlText w:val=""/>
+      <w:lvlJc w:val="left"/>
+      <w:pPr>
+        <w:ind w:left="2520" w:hanging="360"/>
+      </w:pPr>
+      <w:rPr>
+        <w:rFonts w:ascii="Wingdings" w:hAnsi="Wingdings" w:hint="default"/>
+      </w:rPr>
+    </w:lvl>
+    <w:lvl w:ilvl="3" w:tplc="300A0001" w:tentative="1">
+      <w:start w:val="1"/>
+      <w:numFmt w:val="bullet"/>
+      <w:lvlText w:val=""/>
+      <w:lvlJc w:val="left"/>
+      <w:pPr>
+        <w:ind w:left="3240" w:hanging="360"/>
+      </w:pPr>
+      <w:rPr>
+        <w:rFonts w:ascii="Symbol" w:hAnsi="Symbol" w:hint="default"/>
+      </w:rPr>
+    </w:lvl>
+    <w:lvl w:ilvl="4" w:tplc="300A0003" w:tentative="1">
+      <w:start w:val="1"/>
+      <w:numFmt w:val="bullet"/>
+      <w:lvlText w:val="o"/>
+      <w:lvlJc w:val="left"/>
+      <w:pPr>
+        <w:ind w:left="3960" w:hanging="360"/>
+      </w:pPr>
+      <w:rPr>
+        <w:rFonts w:ascii="Courier New" w:hAnsi="Courier New" w:cs="Courier New" w:hint="default"/>
+      </w:rPr>
+    </w:lvl>
+    <w:lvl w:ilvl="5" w:tplc="300A0005" w:tentative="1">
+      <w:start w:val="1"/>
+      <w:numFmt w:val="bullet"/>
+      <w:lvlText w:val=""/>
+      <w:lvlJc w:val="left"/>
+      <w:pPr>
+        <w:ind w:left="4680" w:hanging="360"/>
+      </w:pPr>
+      <w:rPr>
+        <w:rFonts w:ascii="Wingdings" w:hAnsi="Wingdings" w:hint="default"/>
+      </w:rPr>
+    </w:lvl>
+    <w:lvl w:ilvl="6" w:tplc="300A0001" w:tentative="1">
+      <w:start w:val="1"/>
+      <w:numFmt w:val="bullet"/>
+      <w:lvlText w:val=""/>
+      <w:lvlJc w:val="left"/>
+      <w:pPr>
+        <w:ind w:left="5400" w:hanging="360"/>
+      </w:pPr>
+      <w:rPr>
+        <w:rFonts w:ascii="Symbol" w:hAnsi="Symbol" w:hint="default"/>
+      </w:rPr>
+    </w:lvl>
+    <w:lvl w:ilvl="7" w:tplc="300A0003" w:tentative="1">
+      <w:start w:val="1"/>
+      <w:numFmt w:val="bullet"/>
+      <w:lvlText w:val="o"/>
+      <w:lvlJc w:val="left"/>
+      <w:pPr>
+        <w:ind w:left="6120" w:hanging="360"/>
+      </w:pPr>
+      <w:rPr>
+        <w:rFonts w:ascii="Courier New" w:hAnsi="Courier New" w:cs="Courier New" w:hint="default"/>
+      </w:rPr>
+    </w:lvl>
+    <w:lvl w:ilvl="8" w:tplc="300A0005" w:tentative="1">
+      <w:start w:val="1"/>
+      <w:numFmt w:val="bullet"/>
+      <w:lvlText w:val=""/>
+      <w:lvlJc w:val="left"/>
+      <w:pPr>
+        <w:ind w:left="6840" w:hanging="360"/>
+      </w:pPr>
+      <w:rPr>
+        <w:rFonts w:ascii="Wingdings" w:hAnsi="Wingdings" w:hint="default"/>
+      </w:rPr>
+    </w:lvl>
+  </w:abstractNum>
+  <w:abstractNum w:abstractNumId="32" w15:restartNumberingAfterBreak="0">
     <w:nsid w:val="6D970E8F"/>
     <w:multiLevelType w:val="hybridMultilevel"/>
     <w:tmpl w:val="BDEC8016"/>
@@ -17602,7 +18419,7 @@
       </w:pPr>
     </w:lvl>
   </w:abstractNum>
-  <w:abstractNum w:abstractNumId="30" w15:restartNumberingAfterBreak="0">
+  <w:abstractNum w:abstractNumId="33" w15:restartNumberingAfterBreak="0">
     <w:nsid w:val="717D0D6D"/>
     <w:multiLevelType w:val="hybridMultilevel"/>
     <w:tmpl w:val="6B18D93E"/>
@@ -17691,7 +18508,7 @@
       </w:pPr>
     </w:lvl>
   </w:abstractNum>
-  <w:abstractNum w:abstractNumId="31" w15:restartNumberingAfterBreak="0">
+  <w:abstractNum w:abstractNumId="34" w15:restartNumberingAfterBreak="0">
     <w:nsid w:val="72EF7C3B"/>
     <w:multiLevelType w:val="hybridMultilevel"/>
     <w:tmpl w:val="2586E2E2"/>
@@ -17777,7 +18594,7 @@
       </w:pPr>
     </w:lvl>
   </w:abstractNum>
-  <w:abstractNum w:abstractNumId="32" w15:restartNumberingAfterBreak="0">
+  <w:abstractNum w:abstractNumId="35" w15:restartNumberingAfterBreak="0">
     <w:nsid w:val="76601E3B"/>
     <w:multiLevelType w:val="hybridMultilevel"/>
     <w:tmpl w:val="54EC4D30"/>
@@ -17866,7 +18683,7 @@
       </w:pPr>
     </w:lvl>
   </w:abstractNum>
-  <w:abstractNum w:abstractNumId="33" w15:restartNumberingAfterBreak="0">
+  <w:abstractNum w:abstractNumId="36" w15:restartNumberingAfterBreak="0">
     <w:nsid w:val="78A055E9"/>
     <w:multiLevelType w:val="hybridMultilevel"/>
     <w:tmpl w:val="8798573E"/>
@@ -17955,7 +18772,7 @@
       </w:pPr>
     </w:lvl>
   </w:abstractNum>
-  <w:abstractNum w:abstractNumId="34" w15:restartNumberingAfterBreak="0">
+  <w:abstractNum w:abstractNumId="37" w15:restartNumberingAfterBreak="0">
     <w:nsid w:val="794063A9"/>
     <w:multiLevelType w:val="hybridMultilevel"/>
     <w:tmpl w:val="1034DD40"/>
@@ -18045,7 +18862,7 @@
       </w:pPr>
     </w:lvl>
   </w:abstractNum>
-  <w:abstractNum w:abstractNumId="35" w15:restartNumberingAfterBreak="0">
+  <w:abstractNum w:abstractNumId="38" w15:restartNumberingAfterBreak="0">
     <w:nsid w:val="79493AFB"/>
     <w:multiLevelType w:val="hybridMultilevel"/>
     <w:tmpl w:val="B89E2432"/>
@@ -18131,7 +18948,7 @@
       </w:pPr>
     </w:lvl>
   </w:abstractNum>
-  <w:abstractNum w:abstractNumId="36" w15:restartNumberingAfterBreak="0">
+  <w:abstractNum w:abstractNumId="39" w15:restartNumberingAfterBreak="0">
     <w:nsid w:val="7A79553A"/>
     <w:multiLevelType w:val="hybridMultilevel"/>
     <w:tmpl w:val="BDEC8016"/>
@@ -18217,7 +19034,7 @@
       </w:pPr>
     </w:lvl>
   </w:abstractNum>
-  <w:abstractNum w:abstractNumId="37" w15:restartNumberingAfterBreak="0">
+  <w:abstractNum w:abstractNumId="40" w15:restartNumberingAfterBreak="0">
     <w:nsid w:val="7C7F5DE8"/>
     <w:multiLevelType w:val="hybridMultilevel"/>
     <w:tmpl w:val="BDEC8016"/>
@@ -18303,7 +19120,119 @@
       </w:pPr>
     </w:lvl>
   </w:abstractNum>
-  <w:abstractNum w:abstractNumId="38" w15:restartNumberingAfterBreak="0">
+  <w:abstractNum w:abstractNumId="41" w15:restartNumberingAfterBreak="0">
+    <w:nsid w:val="7EC40572"/>
+    <w:multiLevelType w:val="hybridMultilevel"/>
+    <w:tmpl w:val="437EABB6"/>
+    <w:lvl w:ilvl="0" w:tplc="EFA2CEFC">
+      <w:numFmt w:val="bullet"/>
+      <w:lvlText w:val="-"/>
+      <w:lvlJc w:val="left"/>
+      <w:pPr>
+        <w:ind w:left="720" w:hanging="360"/>
+      </w:pPr>
+      <w:rPr>
+        <w:rFonts w:ascii="Calibri" w:eastAsiaTheme="minorHAnsi" w:hAnsi="Calibri" w:cs="Calibri" w:hint="default"/>
+      </w:rPr>
+    </w:lvl>
+    <w:lvl w:ilvl="1" w:tplc="300A0003" w:tentative="1">
+      <w:start w:val="1"/>
+      <w:numFmt w:val="bullet"/>
+      <w:lvlText w:val="o"/>
+      <w:lvlJc w:val="left"/>
+      <w:pPr>
+        <w:ind w:left="1440" w:hanging="360"/>
+      </w:pPr>
+      <w:rPr>
+        <w:rFonts w:ascii="Courier New" w:hAnsi="Courier New" w:cs="Courier New" w:hint="default"/>
+      </w:rPr>
+    </w:lvl>
+    <w:lvl w:ilvl="2" w:tplc="300A0005" w:tentative="1">
+      <w:start w:val="1"/>
+      <w:numFmt w:val="bullet"/>
+      <w:lvlText w:val=""/>
+      <w:lvlJc w:val="left"/>
+      <w:pPr>
+        <w:ind w:left="2160" w:hanging="360"/>
+      </w:pPr>
+      <w:rPr>
+        <w:rFonts w:ascii="Wingdings" w:hAnsi="Wingdings" w:hint="default"/>
+      </w:rPr>
+    </w:lvl>
+    <w:lvl w:ilvl="3" w:tplc="300A0001" w:tentative="1">
+      <w:start w:val="1"/>
+      <w:numFmt w:val="bullet"/>
+      <w:lvlText w:val=""/>
+      <w:lvlJc w:val="left"/>
+      <w:pPr>
+        <w:ind w:left="2880" w:hanging="360"/>
+      </w:pPr>
+      <w:rPr>
+        <w:rFonts w:ascii="Symbol" w:hAnsi="Symbol" w:hint="default"/>
+      </w:rPr>
+    </w:lvl>
+    <w:lvl w:ilvl="4" w:tplc="300A0003" w:tentative="1">
+      <w:start w:val="1"/>
+      <w:numFmt w:val="bullet"/>
+      <w:lvlText w:val="o"/>
+      <w:lvlJc w:val="left"/>
+      <w:pPr>
+        <w:ind w:left="3600" w:hanging="360"/>
+      </w:pPr>
+      <w:rPr>
+        <w:rFonts w:ascii="Courier New" w:hAnsi="Courier New" w:cs="Courier New" w:hint="default"/>
+      </w:rPr>
+    </w:lvl>
+    <w:lvl w:ilvl="5" w:tplc="300A0005" w:tentative="1">
+      <w:start w:val="1"/>
+      <w:numFmt w:val="bullet"/>
+      <w:lvlText w:val=""/>
+      <w:lvlJc w:val="left"/>
+      <w:pPr>
+        <w:ind w:left="4320" w:hanging="360"/>
+      </w:pPr>
+      <w:rPr>
+        <w:rFonts w:ascii="Wingdings" w:hAnsi="Wingdings" w:hint="default"/>
+      </w:rPr>
+    </w:lvl>
+    <w:lvl w:ilvl="6" w:tplc="300A0001" w:tentative="1">
+      <w:start w:val="1"/>
+      <w:numFmt w:val="bullet"/>
+      <w:lvlText w:val=""/>
+      <w:lvlJc w:val="left"/>
+      <w:pPr>
+        <w:ind w:left="5040" w:hanging="360"/>
+      </w:pPr>
+      <w:rPr>
+        <w:rFonts w:ascii="Symbol" w:hAnsi="Symbol" w:hint="default"/>
+      </w:rPr>
+    </w:lvl>
+    <w:lvl w:ilvl="7" w:tplc="300A0003" w:tentative="1">
+      <w:start w:val="1"/>
+      <w:numFmt w:val="bullet"/>
+      <w:lvlText w:val="o"/>
+      <w:lvlJc w:val="left"/>
+      <w:pPr>
+        <w:ind w:left="5760" w:hanging="360"/>
+      </w:pPr>
+      <w:rPr>
+        <w:rFonts w:ascii="Courier New" w:hAnsi="Courier New" w:cs="Courier New" w:hint="default"/>
+      </w:rPr>
+    </w:lvl>
+    <w:lvl w:ilvl="8" w:tplc="300A0005" w:tentative="1">
+      <w:start w:val="1"/>
+      <w:numFmt w:val="bullet"/>
+      <w:lvlText w:val=""/>
+      <w:lvlJc w:val="left"/>
+      <w:pPr>
+        <w:ind w:left="6480" w:hanging="360"/>
+      </w:pPr>
+      <w:rPr>
+        <w:rFonts w:ascii="Wingdings" w:hAnsi="Wingdings" w:hint="default"/>
+      </w:rPr>
+    </w:lvl>
+  </w:abstractNum>
+  <w:abstractNum w:abstractNumId="42" w15:restartNumberingAfterBreak="0">
     <w:nsid w:val="7F926931"/>
     <w:multiLevelType w:val="hybridMultilevel"/>
     <w:tmpl w:val="9CB0A3DC"/>
@@ -18393,13 +19322,13 @@
     </w:lvl>
   </w:abstractNum>
   <w:num w:numId="1">
-    <w:abstractNumId w:val="34"/>
+    <w:abstractNumId w:val="37"/>
   </w:num>
   <w:num w:numId="2">
-    <w:abstractNumId w:val="14"/>
+    <w:abstractNumId w:val="15"/>
   </w:num>
   <w:num w:numId="3">
-    <w:abstractNumId w:val="18"/>
+    <w:abstractNumId w:val="19"/>
   </w:num>
   <w:num w:numId="4">
     <w:abstractNumId w:val="2"/>
@@ -18408,43 +19337,43 @@
     <w:abstractNumId w:val="3"/>
   </w:num>
   <w:num w:numId="6">
-    <w:abstractNumId w:val="26"/>
+    <w:abstractNumId w:val="28"/>
   </w:num>
   <w:num w:numId="7">
     <w:abstractNumId w:val="1"/>
   </w:num>
   <w:num w:numId="8">
-    <w:abstractNumId w:val="27"/>
+    <w:abstractNumId w:val="29"/>
   </w:num>
   <w:num w:numId="9">
-    <w:abstractNumId w:val="38"/>
+    <w:abstractNumId w:val="42"/>
   </w:num>
   <w:num w:numId="10">
     <w:abstractNumId w:val="9"/>
   </w:num>
   <w:num w:numId="11">
-    <w:abstractNumId w:val="10"/>
+    <w:abstractNumId w:val="11"/>
   </w:num>
   <w:num w:numId="12">
-    <w:abstractNumId w:val="30"/>
+    <w:abstractNumId w:val="33"/>
   </w:num>
   <w:num w:numId="13">
-    <w:abstractNumId w:val="13"/>
+    <w:abstractNumId w:val="14"/>
   </w:num>
   <w:num w:numId="14">
-    <w:abstractNumId w:val="16"/>
+    <w:abstractNumId w:val="17"/>
   </w:num>
   <w:num w:numId="15">
-    <w:abstractNumId w:val="37"/>
+    <w:abstractNumId w:val="40"/>
   </w:num>
   <w:num w:numId="16">
-    <w:abstractNumId w:val="22"/>
+    <w:abstractNumId w:val="24"/>
   </w:num>
   <w:num w:numId="17">
-    <w:abstractNumId w:val="36"/>
+    <w:abstractNumId w:val="39"/>
   </w:num>
   <w:num w:numId="18">
-    <w:abstractNumId w:val="35"/>
+    <w:abstractNumId w:val="38"/>
   </w:num>
   <w:num w:numId="19">
     <w:abstractNumId w:val="5"/>
@@ -18453,52 +19382,52 @@
     <w:abstractNumId w:val="8"/>
   </w:num>
   <w:num w:numId="21">
-    <w:abstractNumId w:val="29"/>
+    <w:abstractNumId w:val="32"/>
   </w:num>
   <w:num w:numId="22">
-    <w:abstractNumId w:val="17"/>
+    <w:abstractNumId w:val="18"/>
   </w:num>
   <w:num w:numId="23">
-    <w:abstractNumId w:val="20"/>
+    <w:abstractNumId w:val="21"/>
   </w:num>
   <w:num w:numId="24">
-    <w:abstractNumId w:val="23"/>
+    <w:abstractNumId w:val="25"/>
   </w:num>
   <w:num w:numId="25">
-    <w:abstractNumId w:val="33"/>
+    <w:abstractNumId w:val="36"/>
   </w:num>
   <w:num w:numId="26">
     <w:abstractNumId w:val="0"/>
   </w:num>
   <w:num w:numId="27">
-    <w:abstractNumId w:val="12"/>
+    <w:abstractNumId w:val="13"/>
   </w:num>
   <w:num w:numId="28">
     <w:abstractNumId w:val="7"/>
   </w:num>
   <w:num w:numId="29">
-    <w:abstractNumId w:val="32"/>
+    <w:abstractNumId w:val="35"/>
   </w:num>
   <w:num w:numId="30">
-    <w:abstractNumId w:val="19"/>
+    <w:abstractNumId w:val="20"/>
   </w:num>
   <w:num w:numId="31">
-    <w:abstractNumId w:val="28"/>
+    <w:abstractNumId w:val="30"/>
   </w:num>
   <w:num w:numId="32">
-    <w:abstractNumId w:val="15"/>
+    <w:abstractNumId w:val="16"/>
   </w:num>
   <w:num w:numId="33">
-    <w:abstractNumId w:val="31"/>
+    <w:abstractNumId w:val="34"/>
   </w:num>
   <w:num w:numId="34">
-    <w:abstractNumId w:val="21"/>
+    <w:abstractNumId w:val="23"/>
   </w:num>
   <w:num w:numId="35">
-    <w:abstractNumId w:val="24"/>
+    <w:abstractNumId w:val="26"/>
   </w:num>
   <w:num w:numId="36">
-    <w:abstractNumId w:val="25"/>
+    <w:abstractNumId w:val="27"/>
   </w:num>
   <w:num w:numId="37">
     <w:abstractNumId w:val="4"/>
@@ -18507,7 +19436,19 @@
     <w:abstractNumId w:val="6"/>
   </w:num>
   <w:num w:numId="39">
-    <w:abstractNumId w:val="11"/>
+    <w:abstractNumId w:val="12"/>
+  </w:num>
+  <w:num w:numId="40">
+    <w:abstractNumId w:val="10"/>
+  </w:num>
+  <w:num w:numId="41">
+    <w:abstractNumId w:val="41"/>
+  </w:num>
+  <w:num w:numId="42">
+    <w:abstractNumId w:val="22"/>
+  </w:num>
+  <w:num w:numId="43">
+    <w:abstractNumId w:val="31"/>
   </w:num>
 </w:numbering>
 </file>
@@ -19627,7 +20568,7 @@
 </file>
 
 <file path=customXml/itemProps1.xml><?xml version="1.0" encoding="utf-8"?>
-<ds:datastoreItem xmlns:ds="http://schemas.openxmlformats.org/officeDocument/2006/customXml" ds:itemID="{323DFCFD-FD08-4B1B-870B-AFF9D173A846}">
+<ds:datastoreItem xmlns:ds="http://schemas.openxmlformats.org/officeDocument/2006/customXml" ds:itemID="{152A5885-3FD0-47C3-ADE3-3121B4DF9693}">
   <ds:schemaRefs>
     <ds:schemaRef ds:uri="http://schemas.openxmlformats.org/officeDocument/2006/bibliography"/>
   </ds:schemaRefs>

</xml_diff>

<commit_message>
correccion de test y smells codes
</commit_message>
<xml_diff>
--- a/Grupo6-Documentacion.docx
+++ b/Grupo6-Documentacion.docx
@@ -3347,7 +3347,7 @@
               </mc:Choice>
               <mc:Fallback>
                 <w:pict>
-                  <v:group w14:anchorId="0FD62093" id="Grupo 2" o:spid="_x0000_s1026" style="position:absolute;margin-left:0;margin-top:0;width:168pt;height:840.55pt;z-index:-251658240;mso-position-horizontal:left;mso-position-horizontal-relative:page;mso-position-vertical:top;mso-position-vertical-relative:page" coordsize="21336,91257" o:gfxdata="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">
+                  <v:group w14:anchorId="62D66C0D" id="Grupo 2" o:spid="_x0000_s1026" style="position:absolute;margin-left:0;margin-top:0;width:168pt;height:840.55pt;z-index:-251658240;mso-position-horizontal:left;mso-position-horizontal-relative:page;mso-position-vertical:top;mso-position-vertical-relative:page" coordsize="21336,91257" o:gfxdata="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">
                     <v:rect id="Rectángulo 3" o:spid="_x0000_s1027" style="position:absolute;width:1945;height:91257;visibility:visible;mso-wrap-style:square;v-text-anchor:middle" o:gfxdata="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" fillcolor="#44546a [3215]" stroked="f" strokeweight="1pt"/>
                     <v:group id="Grupo 5" o:spid="_x0000_s1028" style="position:absolute;left:762;top:42100;width:20574;height:49103" coordorigin="806,42118" coordsize="13062,31210" o:gfxdata="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">
                       <v:group id="Grupo 6" o:spid="_x0000_s1029" style="position:absolute;left:1410;top:42118;width:10478;height:31210" coordorigin="1410,42118" coordsize="10477,31210" o:gfxdata="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">
@@ -4636,7 +4636,6 @@
         </w:rPr>
         <w:t xml:space="preserve">que necesita la empresa </w:t>
       </w:r>
-      <w:proofErr w:type="spellStart"/>
       <w:r>
         <w:rPr>
           <w:rFonts w:cs="Times New Roman"/>
@@ -4651,16 +4650,7 @@
           <w:szCs w:val="24"/>
           <w:lang w:val="es-ES_tradnl"/>
         </w:rPr>
-        <w:t>Import</w:t>
-      </w:r>
-      <w:proofErr w:type="spellEnd"/>
-      <w:r>
-        <w:rPr>
-          <w:rFonts w:cs="Times New Roman"/>
-          <w:szCs w:val="24"/>
-          <w:lang w:val="es-ES_tradnl"/>
-        </w:rPr>
-        <w:t xml:space="preserve"> S</w:t>
+        <w:t>Import S</w:t>
       </w:r>
       <w:r>
         <w:rPr>
@@ -5028,25 +5018,7 @@
           <w:szCs w:val="24"/>
           <w:lang w:val="es-ES_tradnl"/>
         </w:rPr>
-        <w:t xml:space="preserve">que se ejecute siempre que sea necesario un </w:t>
-      </w:r>
-      <w:proofErr w:type="spellStart"/>
-      <w:r>
-        <w:rPr>
-          <w:rFonts w:cs="Times New Roman"/>
-          <w:szCs w:val="24"/>
-          <w:lang w:val="es-ES_tradnl"/>
-        </w:rPr>
-        <w:t>login</w:t>
-      </w:r>
-      <w:proofErr w:type="spellEnd"/>
-      <w:r>
-        <w:rPr>
-          <w:rFonts w:cs="Times New Roman"/>
-          <w:szCs w:val="24"/>
-          <w:lang w:val="es-ES_tradnl"/>
-        </w:rPr>
-        <w:t>.</w:t>
+        <w:t>que se ejecute siempre que sea necesario un login.</w:t>
       </w:r>
       <w:r>
         <w:rPr>
@@ -6095,21 +6067,7 @@
               <w:rPr>
                 <w:lang w:val="es-ES_tradnl"/>
               </w:rPr>
-              <w:t xml:space="preserve">ejecuta el </w:t>
-            </w:r>
-            <w:proofErr w:type="spellStart"/>
-            <w:r>
-              <w:rPr>
-                <w:lang w:val="es-ES_tradnl"/>
-              </w:rPr>
-              <w:t>Query</w:t>
-            </w:r>
-            <w:proofErr w:type="spellEnd"/>
-            <w:r>
-              <w:rPr>
-                <w:lang w:val="es-ES_tradnl"/>
-              </w:rPr>
-              <w:t xml:space="preserve"> en la base de datos</w:t>
+              <w:t>ejecuta el Query en la base de datos</w:t>
             </w:r>
             <w:r>
               <w:rPr>
@@ -6187,16 +6145,8 @@
               <w:rPr>
                 <w:lang w:val="es-ES_tradnl"/>
               </w:rPr>
-              <w:t xml:space="preserve">Se muestra el resultado del </w:t>
-            </w:r>
-            <w:proofErr w:type="spellStart"/>
-            <w:r>
-              <w:rPr>
-                <w:lang w:val="es-ES_tradnl"/>
-              </w:rPr>
-              <w:t>Query</w:t>
-            </w:r>
-            <w:proofErr w:type="spellEnd"/>
+              <w:t>Se muestra el resultado del Query</w:t>
+            </w:r>
             <w:r>
               <w:rPr>
                 <w:lang w:val="es-ES_tradnl"/>
@@ -14767,10 +14717,10 @@
           <w:noProof/>
         </w:rPr>
         <w:drawing>
-          <wp:inline distT="0" distB="0" distL="0" distR="0" wp14:anchorId="61BE7D61" wp14:editId="1325DC7C">
-            <wp:extent cx="5400040" cy="2738120"/>
-            <wp:effectExtent l="0" t="0" r="0" b="5080"/>
-            <wp:docPr id="37" name="Imagen 37"/>
+          <wp:inline distT="0" distB="0" distL="0" distR="0" wp14:anchorId="5AF78BDD" wp14:editId="6C0EB151">
+            <wp:extent cx="5400040" cy="2733040"/>
+            <wp:effectExtent l="0" t="0" r="0" b="0"/>
+            <wp:docPr id="41" name="Imagen 41"/>
             <wp:cNvGraphicFramePr>
               <a:graphicFrameLocks xmlns:a="http://schemas.openxmlformats.org/drawingml/2006/main" noChangeAspect="1"/>
             </wp:cNvGraphicFramePr>
@@ -14785,59 +14735,6 @@
                   </pic:nvPicPr>
                   <pic:blipFill>
                     <a:blip r:embed="rId17" cstate="print">
-                      <a:extLst>
-                        <a:ext uri="{28A0092B-C50C-407E-A947-70E740481C1C}">
-                          <a14:useLocalDpi xmlns:a14="http://schemas.microsoft.com/office/drawing/2010/main" val="0"/>
-                        </a:ext>
-                      </a:extLst>
-                    </a:blip>
-                    <a:srcRect/>
-                    <a:stretch>
-                      <a:fillRect/>
-                    </a:stretch>
-                  </pic:blipFill>
-                  <pic:spPr bwMode="auto">
-                    <a:xfrm>
-                      <a:off x="0" y="0"/>
-                      <a:ext cx="5400040" cy="2738120"/>
-                    </a:xfrm>
-                    <a:prstGeom prst="rect">
-                      <a:avLst/>
-                    </a:prstGeom>
-                    <a:noFill/>
-                    <a:ln>
-                      <a:noFill/>
-                    </a:ln>
-                  </pic:spPr>
-                </pic:pic>
-              </a:graphicData>
-            </a:graphic>
-          </wp:inline>
-        </w:drawing>
-      </w:r>
-      <w:r>
-        <w:rPr>
-          <w:noProof/>
-        </w:rPr>
-        <w:drawing>
-          <wp:inline distT="0" distB="0" distL="0" distR="0" wp14:anchorId="63DCDF42" wp14:editId="267E7B92">
-            <wp:extent cx="5400040" cy="2733040"/>
-            <wp:effectExtent l="0" t="0" r="0" b="0"/>
-            <wp:docPr id="35" name="Imagen 35"/>
-            <wp:cNvGraphicFramePr>
-              <a:graphicFrameLocks xmlns:a="http://schemas.openxmlformats.org/drawingml/2006/main" noChangeAspect="1"/>
-            </wp:cNvGraphicFramePr>
-            <a:graphic xmlns:a="http://schemas.openxmlformats.org/drawingml/2006/main">
-              <a:graphicData uri="http://schemas.openxmlformats.org/drawingml/2006/picture">
-                <pic:pic xmlns:pic="http://schemas.openxmlformats.org/drawingml/2006/picture">
-                  <pic:nvPicPr>
-                    <pic:cNvPr id="0" name="Picture 1"/>
-                    <pic:cNvPicPr>
-                      <a:picLocks noChangeAspect="1" noChangeArrowheads="1"/>
-                    </pic:cNvPicPr>
-                  </pic:nvPicPr>
-                  <pic:blipFill>
-                    <a:blip r:embed="rId18" cstate="print">
                       <a:extLst>
                         <a:ext uri="{28A0092B-C50C-407E-A947-70E740481C1C}">
                           <a14:useLocalDpi xmlns:a14="http://schemas.microsoft.com/office/drawing/2010/main" val="0"/>
@@ -14868,6 +14765,61 @@
           </wp:inline>
         </w:drawing>
       </w:r>
+      <w:r>
+        <w:rPr>
+          <w:noProof/>
+        </w:rPr>
+        <w:drawing>
+          <wp:inline distT="0" distB="0" distL="0" distR="0" wp14:anchorId="65BD7B78" wp14:editId="3029E634">
+            <wp:extent cx="5400040" cy="2746375"/>
+            <wp:effectExtent l="0" t="0" r="0" b="0"/>
+            <wp:docPr id="40" name="Imagen 40"/>
+            <wp:cNvGraphicFramePr>
+              <a:graphicFrameLocks xmlns:a="http://schemas.openxmlformats.org/drawingml/2006/main" noChangeAspect="1"/>
+            </wp:cNvGraphicFramePr>
+            <a:graphic xmlns:a="http://schemas.openxmlformats.org/drawingml/2006/main">
+              <a:graphicData uri="http://schemas.openxmlformats.org/drawingml/2006/picture">
+                <pic:pic xmlns:pic="http://schemas.openxmlformats.org/drawingml/2006/picture">
+                  <pic:nvPicPr>
+                    <pic:cNvPr id="0" name="Picture 1"/>
+                    <pic:cNvPicPr>
+                      <a:picLocks noChangeAspect="1" noChangeArrowheads="1"/>
+                    </pic:cNvPicPr>
+                  </pic:nvPicPr>
+                  <pic:blipFill>
+                    <a:blip r:embed="rId18" cstate="print">
+                      <a:extLst>
+                        <a:ext uri="{28A0092B-C50C-407E-A947-70E740481C1C}">
+                          <a14:useLocalDpi xmlns:a14="http://schemas.microsoft.com/office/drawing/2010/main" val="0"/>
+                        </a:ext>
+                      </a:extLst>
+                    </a:blip>
+                    <a:srcRect/>
+                    <a:stretch>
+                      <a:fillRect/>
+                    </a:stretch>
+                  </pic:blipFill>
+                  <pic:spPr bwMode="auto">
+                    <a:xfrm>
+                      <a:off x="0" y="0"/>
+                      <a:ext cx="5400040" cy="2746375"/>
+                    </a:xfrm>
+                    <a:prstGeom prst="rect">
+                      <a:avLst/>
+                    </a:prstGeom>
+                    <a:noFill/>
+                    <a:ln>
+                      <a:noFill/>
+                    </a:ln>
+                  </pic:spPr>
+                </pic:pic>
+              </a:graphicData>
+            </a:graphic>
+          </wp:inline>
+        </w:drawing>
+      </w:r>
+      <w:bookmarkStart w:id="7" w:name="_GoBack"/>
+      <w:bookmarkEnd w:id="7"/>
     </w:p>
     <w:p>
       <w:pPr>
@@ -14891,7 +14843,7 @@
           <w:lang w:val="en-US"/>
         </w:rPr>
       </w:pPr>
-      <w:bookmarkStart w:id="7" w:name="_Toc17400502"/>
+      <w:bookmarkStart w:id="8" w:name="_Toc17400502"/>
       <w:r>
         <w:lastRenderedPageBreak/>
         <w:t>Contenedor</w:t>
@@ -14902,7 +14854,7 @@
         </w:rPr>
         <w:t xml:space="preserve"> Docker</w:t>
       </w:r>
-      <w:bookmarkEnd w:id="7"/>
+      <w:bookmarkEnd w:id="8"/>
     </w:p>
     <w:p>
       <w:pPr>
@@ -14927,20 +14879,8 @@
           <w:color w:val="000000"/>
           <w:sz w:val="22"/>
         </w:rPr>
-        <w:t xml:space="preserve">docker pull </w:t>
+        <w:t>docker pull mysql</w:t>
       </w:r>
-      <w:proofErr w:type="spellStart"/>
-      <w:r>
-        <w:rPr>
-          <w:rFonts w:ascii="Calibri" w:hAnsi="Calibri" w:cs="Calibri"/>
-          <w:b/>
-          <w:bCs/>
-          <w:color w:val="000000"/>
-          <w:sz w:val="22"/>
-        </w:rPr>
-        <w:t>mysql</w:t>
-      </w:r>
-      <w:proofErr w:type="spellEnd"/>
     </w:p>
     <w:p>
       <w:pPr>
@@ -14965,25 +14905,7 @@
           <w:color w:val="000000"/>
           <w:sz w:val="22"/>
         </w:rPr>
-        <w:t xml:space="preserve">instalación de la imagen del </w:t>
-      </w:r>
-      <w:proofErr w:type="spellStart"/>
-      <w:r>
-        <w:rPr>
-          <w:rFonts w:ascii="Calibri" w:hAnsi="Calibri" w:cs="Calibri"/>
-          <w:color w:val="000000"/>
-          <w:sz w:val="22"/>
-        </w:rPr>
-        <w:t>mysql</w:t>
-      </w:r>
-      <w:proofErr w:type="spellEnd"/>
-      <w:r>
-        <w:rPr>
-          <w:rFonts w:ascii="Calibri" w:hAnsi="Calibri" w:cs="Calibri"/>
-          <w:color w:val="000000"/>
-          <w:sz w:val="22"/>
-        </w:rPr>
-        <w:t xml:space="preserve"> en su última versión</w:t>
+        <w:t>instalación de la imagen del mysql en su última versión</w:t>
       </w:r>
       <w:r>
         <w:rPr>
@@ -15017,51 +14939,7 @@
           <w:color w:val="000000"/>
           <w:sz w:val="22"/>
         </w:rPr>
-        <w:t xml:space="preserve">docker run -d -p 3306:3306 --name </w:t>
-      </w:r>
-      <w:proofErr w:type="spellStart"/>
-      <w:r>
-        <w:rPr>
-          <w:rFonts w:ascii="Calibri" w:hAnsi="Calibri" w:cs="Calibri"/>
-          <w:b/>
-          <w:bCs/>
-          <w:color w:val="000000"/>
-          <w:sz w:val="22"/>
-        </w:rPr>
-        <w:t>mysqlDs</w:t>
-      </w:r>
-      <w:proofErr w:type="spellEnd"/>
-      <w:r>
-        <w:rPr>
-          <w:rFonts w:ascii="Calibri" w:hAnsi="Calibri" w:cs="Calibri"/>
-          <w:b/>
-          <w:bCs/>
-          <w:color w:val="000000"/>
-          <w:sz w:val="22"/>
-        </w:rPr>
-        <w:t xml:space="preserve"> -e MYSQL_ROOT_PASSWORD=root </w:t>
-      </w:r>
-      <w:proofErr w:type="spellStart"/>
-      <w:r>
-        <w:rPr>
-          <w:rFonts w:ascii="Calibri" w:hAnsi="Calibri" w:cs="Calibri"/>
-          <w:b/>
-          <w:bCs/>
-          <w:color w:val="000000"/>
-          <w:sz w:val="22"/>
-        </w:rPr>
-        <w:t>mysql</w:t>
-      </w:r>
-      <w:proofErr w:type="spellEnd"/>
-      <w:r>
-        <w:rPr>
-          <w:rFonts w:ascii="Calibri" w:hAnsi="Calibri" w:cs="Calibri"/>
-          <w:b/>
-          <w:bCs/>
-          <w:color w:val="000000"/>
-          <w:sz w:val="22"/>
-        </w:rPr>
-        <w:t xml:space="preserve"> --character-set-server=utf8mb4 </w:t>
+        <w:t xml:space="preserve">docker run -d -p 3306:3306 --name mysqlDs -e MYSQL_ROOT_PASSWORD=root mysql --character-set-server=utf8mb4 </w:t>
       </w:r>
       <w:r>
         <w:rPr>
@@ -15107,36 +14985,16 @@
           <w:color w:val="000000"/>
           <w:sz w:val="22"/>
         </w:rPr>
-        <w:t xml:space="preserve">procede a instalar el contenedor Docker con </w:t>
+        <w:t>procede a instalar el contenedor Docker con mysql</w:t>
       </w:r>
-      <w:proofErr w:type="spellStart"/>
       <w:r>
         <w:rPr>
           <w:rFonts w:ascii="Calibri" w:hAnsi="Calibri" w:cs="Calibri"/>
           <w:color w:val="000000"/>
           <w:sz w:val="22"/>
         </w:rPr>
-        <w:t>mysql</w:t>
+        <w:t xml:space="preserve"> de nombre mysqlDs</w:t>
       </w:r>
-      <w:proofErr w:type="spellEnd"/>
-      <w:r>
-        <w:rPr>
-          <w:rFonts w:ascii="Calibri" w:hAnsi="Calibri" w:cs="Calibri"/>
-          <w:color w:val="000000"/>
-          <w:sz w:val="22"/>
-        </w:rPr>
-        <w:t xml:space="preserve"> de nombre </w:t>
-      </w:r>
-      <w:proofErr w:type="spellStart"/>
-      <w:r>
-        <w:rPr>
-          <w:rFonts w:ascii="Calibri" w:hAnsi="Calibri" w:cs="Calibri"/>
-          <w:color w:val="000000"/>
-          <w:sz w:val="22"/>
-        </w:rPr>
-        <w:t>mysqlDs</w:t>
-      </w:r>
-      <w:proofErr w:type="spellEnd"/>
       <w:r>
         <w:rPr>
           <w:rFonts w:ascii="Calibri" w:hAnsi="Calibri" w:cs="Calibri"/>
@@ -15151,25 +15009,7 @@
           <w:color w:val="000000"/>
           <w:sz w:val="22"/>
         </w:rPr>
-        <w:t xml:space="preserve"> con -p 3306:3306, el nombre –</w:t>
-      </w:r>
-      <w:proofErr w:type="spellStart"/>
-      <w:r>
-        <w:rPr>
-          <w:rFonts w:ascii="Calibri" w:hAnsi="Calibri" w:cs="Calibri"/>
-          <w:color w:val="000000"/>
-          <w:sz w:val="22"/>
-        </w:rPr>
-        <w:t>name</w:t>
-      </w:r>
-      <w:proofErr w:type="spellEnd"/>
-      <w:r>
-        <w:rPr>
-          <w:rFonts w:ascii="Calibri" w:hAnsi="Calibri" w:cs="Calibri"/>
-          <w:color w:val="000000"/>
-          <w:sz w:val="22"/>
-        </w:rPr>
-        <w:t xml:space="preserve"> nombre, </w:t>
+        <w:t xml:space="preserve"> con -p 3306:3306, el nombre –name nombre, </w:t>
       </w:r>
       <w:r>
         <w:rPr>
@@ -15187,8 +15027,6 @@
         </w:rPr>
         <w:t xml:space="preserve"> </w:t>
       </w:r>
-      <w:bookmarkStart w:id="8" w:name="_GoBack"/>
-      <w:bookmarkEnd w:id="8"/>
       <w:r>
         <w:rPr>
           <w:rFonts w:ascii="Calibri" w:hAnsi="Calibri" w:cs="Calibri"/>
@@ -15245,20 +15083,8 @@
           <w:color w:val="000000"/>
           <w:sz w:val="22"/>
         </w:rPr>
-        <w:t xml:space="preserve">docker start </w:t>
+        <w:t>docker start mysqlDs</w:t>
       </w:r>
-      <w:proofErr w:type="spellStart"/>
-      <w:r>
-        <w:rPr>
-          <w:rFonts w:ascii="Calibri" w:hAnsi="Calibri" w:cs="Calibri"/>
-          <w:b/>
-          <w:bCs/>
-          <w:color w:val="000000"/>
-          <w:sz w:val="22"/>
-        </w:rPr>
-        <w:t>mysqlDs</w:t>
-      </w:r>
-      <w:proofErr w:type="spellEnd"/>
     </w:p>
     <w:p>
       <w:pPr>
@@ -15275,25 +15101,7 @@
           <w:color w:val="000000"/>
           <w:sz w:val="22"/>
         </w:rPr>
-        <w:t xml:space="preserve">Aquí se procede a iniciar el contenedor con nombre </w:t>
-      </w:r>
-      <w:proofErr w:type="spellStart"/>
-      <w:r>
-        <w:rPr>
-          <w:rFonts w:ascii="Calibri" w:hAnsi="Calibri" w:cs="Calibri"/>
-          <w:color w:val="000000"/>
-          <w:sz w:val="22"/>
-        </w:rPr>
-        <w:t>mysqlDs</w:t>
-      </w:r>
-      <w:proofErr w:type="spellEnd"/>
-      <w:r>
-        <w:rPr>
-          <w:rFonts w:ascii="Calibri" w:hAnsi="Calibri" w:cs="Calibri"/>
-          <w:color w:val="000000"/>
-          <w:sz w:val="22"/>
-        </w:rPr>
-        <w:t xml:space="preserve"> que se creó anteriormente</w:t>
+        <w:t>Aquí se procede a iniciar el contenedor con nombre mysqlDs que se creó anteriormente</w:t>
       </w:r>
       <w:r>
         <w:rPr>
@@ -15325,47 +15133,7 @@
           <w:bCs/>
           <w:sz w:val="22"/>
         </w:rPr>
-        <w:t xml:space="preserve">docker exec -it </w:t>
-      </w:r>
-      <w:proofErr w:type="spellStart"/>
-      <w:r>
-        <w:rPr>
-          <w:rFonts w:ascii="Calibri" w:hAnsi="Calibri" w:cs="Calibri"/>
-          <w:b/>
-          <w:bCs/>
-          <w:sz w:val="22"/>
-        </w:rPr>
-        <w:t>mysqlDs</w:t>
-      </w:r>
-      <w:proofErr w:type="spellEnd"/>
-      <w:r>
-        <w:rPr>
-          <w:rFonts w:ascii="Calibri" w:hAnsi="Calibri" w:cs="Calibri"/>
-          <w:b/>
-          <w:bCs/>
-          <w:sz w:val="22"/>
-        </w:rPr>
-        <w:t xml:space="preserve"> </w:t>
-      </w:r>
-      <w:proofErr w:type="spellStart"/>
-      <w:r>
-        <w:rPr>
-          <w:rFonts w:ascii="Calibri" w:hAnsi="Calibri" w:cs="Calibri"/>
-          <w:b/>
-          <w:bCs/>
-          <w:sz w:val="22"/>
-        </w:rPr>
-        <w:t>mysql</w:t>
-      </w:r>
-      <w:proofErr w:type="spellEnd"/>
-      <w:r>
-        <w:rPr>
-          <w:rFonts w:ascii="Calibri" w:hAnsi="Calibri" w:cs="Calibri"/>
-          <w:b/>
-          <w:bCs/>
-          <w:sz w:val="22"/>
-        </w:rPr>
-        <w:t xml:space="preserve"> -u root -p</w:t>
+        <w:t>docker exec -it mysqlDs mysql -u root -p</w:t>
       </w:r>
     </w:p>
     <w:p>
@@ -15388,17 +15156,8 @@
           <w:rFonts w:cs="Times New Roman"/>
           <w:szCs w:val="24"/>
         </w:rPr>
-        <w:t xml:space="preserve">e ejecuta el servidor </w:t>
+        <w:t>e ejecuta el servidor mysqlDs</w:t>
       </w:r>
-      <w:proofErr w:type="spellStart"/>
-      <w:r>
-        <w:rPr>
-          <w:rFonts w:cs="Times New Roman"/>
-          <w:szCs w:val="24"/>
-        </w:rPr>
-        <w:t>mysqlDs</w:t>
-      </w:r>
-      <w:proofErr w:type="spellEnd"/>
       <w:r>
         <w:rPr>
           <w:rFonts w:cs="Times New Roman"/>
@@ -15453,39 +15212,7 @@
           <w:rFonts w:cs="Times New Roman"/>
           <w:szCs w:val="24"/>
         </w:rPr>
-        <w:t xml:space="preserve">usuario </w:t>
-      </w:r>
-      <w:proofErr w:type="spellStart"/>
-      <w:r>
-        <w:rPr>
-          <w:rFonts w:cs="Times New Roman"/>
-          <w:szCs w:val="24"/>
-        </w:rPr>
-        <w:t>root</w:t>
-      </w:r>
-      <w:proofErr w:type="spellEnd"/>
-      <w:r>
-        <w:rPr>
-          <w:rFonts w:cs="Times New Roman"/>
-          <w:szCs w:val="24"/>
-        </w:rPr>
-        <w:t xml:space="preserve"> (-u </w:t>
-      </w:r>
-      <w:proofErr w:type="spellStart"/>
-      <w:r>
-        <w:rPr>
-          <w:rFonts w:cs="Times New Roman"/>
-          <w:szCs w:val="24"/>
-        </w:rPr>
-        <w:t>root</w:t>
-      </w:r>
-      <w:proofErr w:type="spellEnd"/>
-      <w:r>
-        <w:rPr>
-          <w:rFonts w:cs="Times New Roman"/>
-          <w:szCs w:val="24"/>
-        </w:rPr>
-        <w:t>) y -p para poder ingresar la contraseña.</w:t>
+        <w:t>usuario root (-u root) y -p para poder ingresar la contraseña.</w:t>
       </w:r>
     </w:p>
     <w:p>
@@ -15509,7 +15236,6 @@
         </w:rPr>
         <w:t xml:space="preserve">docker stop </w:t>
       </w:r>
-      <w:proofErr w:type="spellStart"/>
       <w:r>
         <w:rPr>
           <w:rFonts w:cs="Times New Roman"/>
@@ -15519,7 +15245,6 @@
         </w:rPr>
         <w:t>mysqlDs</w:t>
       </w:r>
-      <w:proofErr w:type="spellEnd"/>
     </w:p>
     <w:p>
       <w:pPr>
@@ -19659,7 +19384,7 @@
       </w:pPr>
     </w:pPrDefault>
   </w:docDefaults>
-  <w:latentStyles w:defLockedState="0" w:defUIPriority="99" w:defSemiHidden="0" w:defUnhideWhenUsed="0" w:defQFormat="0" w:count="375">
+  <w:latentStyles w:defLockedState="0" w:defUIPriority="99" w:defSemiHidden="0" w:defUnhideWhenUsed="0" w:defQFormat="0" w:count="376">
     <w:lsdException w:name="Normal" w:uiPriority="0" w:qFormat="1"/>
     <w:lsdException w:name="heading 1" w:uiPriority="9" w:qFormat="1"/>
     <w:lsdException w:name="heading 2" w:semiHidden="1" w:uiPriority="9" w:unhideWhenUsed="1" w:qFormat="1"/>
@@ -19765,7 +19490,6 @@
     <w:lsdException w:name="HTML Sample" w:semiHidden="1" w:unhideWhenUsed="1"/>
     <w:lsdException w:name="HTML Typewriter" w:semiHidden="1" w:unhideWhenUsed="1"/>
     <w:lsdException w:name="HTML Variable" w:semiHidden="1" w:unhideWhenUsed="1"/>
-    <w:lsdException w:name="Normal Table" w:semiHidden="1" w:unhideWhenUsed="1"/>
     <w:lsdException w:name="annotation subject" w:semiHidden="1" w:unhideWhenUsed="1"/>
     <w:lsdException w:name="No List" w:semiHidden="1" w:unhideWhenUsed="1"/>
     <w:lsdException w:name="Outline List 1" w:semiHidden="1" w:unhideWhenUsed="1"/>
@@ -19812,10 +19536,8 @@
     <w:lsdException w:name="Table Subtle 2" w:semiHidden="1" w:unhideWhenUsed="1"/>
     <w:lsdException w:name="Table Web 1" w:semiHidden="1" w:unhideWhenUsed="1"/>
     <w:lsdException w:name="Table Web 2" w:semiHidden="1" w:unhideWhenUsed="1"/>
-    <w:lsdException w:name="Table Web 3" w:semiHidden="1" w:unhideWhenUsed="1"/>
     <w:lsdException w:name="Balloon Text" w:semiHidden="1" w:unhideWhenUsed="1"/>
     <w:lsdException w:name="Table Grid" w:uiPriority="39"/>
-    <w:lsdException w:name="Table Theme" w:semiHidden="1" w:unhideWhenUsed="1"/>
     <w:lsdException w:name="Placeholder Text" w:semiHidden="1"/>
     <w:lsdException w:name="No Spacing" w:uiPriority="1" w:qFormat="1"/>
     <w:lsdException w:name="Light Shading" w:uiPriority="60"/>
@@ -20035,6 +19757,7 @@
     <w:lsdException w:name="Smart Hyperlink" w:semiHidden="1" w:unhideWhenUsed="1"/>
     <w:lsdException w:name="Hashtag" w:semiHidden="1" w:unhideWhenUsed="1"/>
     <w:lsdException w:name="Unresolved Mention" w:semiHidden="1" w:unhideWhenUsed="1"/>
+    <w:lsdException w:name="Smart Link" w:semiHidden="1" w:unhideWhenUsed="1"/>
   </w:latentStyles>
   <w:style w:type="paragraph" w:default="1" w:styleId="Normal">
     <w:name w:val="Normal"/>
@@ -20756,7 +20479,7 @@
 </file>
 
 <file path=customXml/itemProps1.xml><?xml version="1.0" encoding="utf-8"?>
-<ds:datastoreItem xmlns:ds="http://schemas.openxmlformats.org/officeDocument/2006/customXml" ds:itemID="{BB2801A7-700D-4F07-A105-3E6A494EF335}">
+<ds:datastoreItem xmlns:ds="http://schemas.openxmlformats.org/officeDocument/2006/customXml" ds:itemID="{CF77724F-C9FA-477D-A053-486FFD645E03}">
   <ds:schemaRefs>
     <ds:schemaRef ds:uri="http://schemas.openxmlformats.org/officeDocument/2006/bibliography"/>
   </ds:schemaRefs>

</xml_diff>

<commit_message>
Diagrama de base de datos corregido
</commit_message>
<xml_diff>
--- a/Grupo6-Documentacion.docx
+++ b/Grupo6-Documentacion.docx
@@ -3347,7 +3347,7 @@
               </mc:Choice>
               <mc:Fallback>
                 <w:pict>
-                  <v:group w14:anchorId="62D66C0D" id="Grupo 2" o:spid="_x0000_s1026" style="position:absolute;margin-left:0;margin-top:0;width:168pt;height:840.55pt;z-index:-251658240;mso-position-horizontal:left;mso-position-horizontal-relative:page;mso-position-vertical:top;mso-position-vertical-relative:page" coordsize="21336,91257" o:gfxdata="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">
+                  <v:group w14:anchorId="497B4365" id="Grupo 2" o:spid="_x0000_s1026" style="position:absolute;margin-left:0;margin-top:0;width:168pt;height:840.55pt;z-index:-251658240;mso-position-horizontal:left;mso-position-horizontal-relative:page;mso-position-vertical:top;mso-position-vertical-relative:page" coordsize="21336,91257" o:gfxdata="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">
                     <v:rect id="Rectángulo 3" o:spid="_x0000_s1027" style="position:absolute;width:1945;height:91257;visibility:visible;mso-wrap-style:square;v-text-anchor:middle" o:gfxdata="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" fillcolor="#44546a [3215]" stroked="f" strokeweight="1pt"/>
                     <v:group id="Grupo 5" o:spid="_x0000_s1028" style="position:absolute;left:762;top:42100;width:20574;height:49103" coordorigin="806,42118" coordsize="13062,31210" o:gfxdata="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">
                       <v:group id="Grupo 6" o:spid="_x0000_s1029" style="position:absolute;left:1410;top:42118;width:10478;height:31210" coordorigin="1410,42118" coordsize="10477,31210" o:gfxdata="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">
@@ -4584,6 +4584,8 @@
         </w:rPr>
         <w:br w:type="page"/>
       </w:r>
+      <w:bookmarkStart w:id="0" w:name="_GoBack"/>
+      <w:bookmarkEnd w:id="0"/>
     </w:p>
     <w:p>
       <w:pPr>
@@ -4593,7 +4595,7 @@
           <w:lang w:val="es-ES_tradnl"/>
         </w:rPr>
       </w:pPr>
-      <w:bookmarkStart w:id="0" w:name="_Toc17400496"/>
+      <w:bookmarkStart w:id="1" w:name="_Toc17400496"/>
       <w:r>
         <w:rPr>
           <w:lang w:val="es-ES_tradnl"/>
@@ -4601,7 +4603,7 @@
         <w:lastRenderedPageBreak/>
         <w:t>Descripción de la propuesta</w:t>
       </w:r>
-      <w:bookmarkEnd w:id="0"/>
+      <w:bookmarkEnd w:id="1"/>
     </w:p>
     <w:p>
       <w:pPr>
@@ -4636,6 +4638,7 @@
         </w:rPr>
         <w:t xml:space="preserve">que necesita la empresa </w:t>
       </w:r>
+      <w:proofErr w:type="spellStart"/>
       <w:r>
         <w:rPr>
           <w:rFonts w:cs="Times New Roman"/>
@@ -4650,14 +4653,23 @@
           <w:szCs w:val="24"/>
           <w:lang w:val="es-ES_tradnl"/>
         </w:rPr>
-        <w:t>Import S</w:t>
+        <w:t>Import</w:t>
       </w:r>
+      <w:proofErr w:type="spellEnd"/>
       <w:r>
         <w:rPr>
           <w:rFonts w:cs="Times New Roman"/>
           <w:szCs w:val="24"/>
           <w:lang w:val="es-ES_tradnl"/>
         </w:rPr>
+        <w:t xml:space="preserve"> S</w:t>
+      </w:r>
+      <w:r>
+        <w:rPr>
+          <w:rFonts w:cs="Times New Roman"/>
+          <w:szCs w:val="24"/>
+          <w:lang w:val="es-ES_tradnl"/>
+        </w:rPr>
         <w:t>.A. puede desarrollarse</w:t>
       </w:r>
       <w:r>
@@ -5018,7 +5030,25 @@
           <w:szCs w:val="24"/>
           <w:lang w:val="es-ES_tradnl"/>
         </w:rPr>
-        <w:t>que se ejecute siempre que sea necesario un login.</w:t>
+        <w:t xml:space="preserve">que se ejecute siempre que sea necesario un </w:t>
+      </w:r>
+      <w:proofErr w:type="spellStart"/>
+      <w:r>
+        <w:rPr>
+          <w:rFonts w:cs="Times New Roman"/>
+          <w:szCs w:val="24"/>
+          <w:lang w:val="es-ES_tradnl"/>
+        </w:rPr>
+        <w:t>login</w:t>
+      </w:r>
+      <w:proofErr w:type="spellEnd"/>
+      <w:r>
+        <w:rPr>
+          <w:rFonts w:cs="Times New Roman"/>
+          <w:szCs w:val="24"/>
+          <w:lang w:val="es-ES_tradnl"/>
+        </w:rPr>
+        <w:t>.</w:t>
       </w:r>
       <w:r>
         <w:rPr>
@@ -5226,7 +5256,7 @@
           <w:lang w:val="es-ES_tradnl"/>
         </w:rPr>
       </w:pPr>
-      <w:bookmarkStart w:id="1" w:name="_Toc17400497"/>
+      <w:bookmarkStart w:id="2" w:name="_Toc17400497"/>
       <w:r>
         <w:rPr>
           <w:lang w:val="es-ES_tradnl"/>
@@ -5234,7 +5264,7 @@
         <w:lastRenderedPageBreak/>
         <w:t>Diagrama de Casos de Uso con su documentación</w:t>
       </w:r>
-      <w:bookmarkEnd w:id="1"/>
+      <w:bookmarkEnd w:id="2"/>
     </w:p>
     <w:p>
       <w:pPr>
@@ -6067,7 +6097,21 @@
               <w:rPr>
                 <w:lang w:val="es-ES_tradnl"/>
               </w:rPr>
-              <w:t>ejecuta el Query en la base de datos</w:t>
+              <w:t xml:space="preserve">ejecuta el </w:t>
+            </w:r>
+            <w:proofErr w:type="spellStart"/>
+            <w:r>
+              <w:rPr>
+                <w:lang w:val="es-ES_tradnl"/>
+              </w:rPr>
+              <w:t>Query</w:t>
+            </w:r>
+            <w:proofErr w:type="spellEnd"/>
+            <w:r>
+              <w:rPr>
+                <w:lang w:val="es-ES_tradnl"/>
+              </w:rPr>
+              <w:t xml:space="preserve"> en la base de datos</w:t>
             </w:r>
             <w:r>
               <w:rPr>
@@ -6145,8 +6189,16 @@
               <w:rPr>
                 <w:lang w:val="es-ES_tradnl"/>
               </w:rPr>
-              <w:t>Se muestra el resultado del Query</w:t>
-            </w:r>
+              <w:t xml:space="preserve">Se muestra el resultado del </w:t>
+            </w:r>
+            <w:proofErr w:type="spellStart"/>
+            <w:r>
+              <w:rPr>
+                <w:lang w:val="es-ES_tradnl"/>
+              </w:rPr>
+              <w:t>Query</w:t>
+            </w:r>
+            <w:proofErr w:type="spellEnd"/>
             <w:r>
               <w:rPr>
                 <w:lang w:val="es-ES_tradnl"/>
@@ -7080,13 +7132,27 @@
               <w:rPr>
                 <w:lang w:val="es-ES_tradnl"/>
               </w:rPr>
-              <w:t>Registrar la compra</w:t>
-            </w:r>
-            <w:r>
-              <w:rPr>
-                <w:lang w:val="es-ES_tradnl"/>
-              </w:rPr>
-              <w:t>(Registra factura)</w:t>
+              <w:t xml:space="preserve">Registrar la </w:t>
+            </w:r>
+            <w:proofErr w:type="gramStart"/>
+            <w:r>
+              <w:rPr>
+                <w:lang w:val="es-ES_tradnl"/>
+              </w:rPr>
+              <w:t>compra</w:t>
+            </w:r>
+            <w:r>
+              <w:rPr>
+                <w:lang w:val="es-ES_tradnl"/>
+              </w:rPr>
+              <w:t>(</w:t>
+            </w:r>
+            <w:proofErr w:type="gramEnd"/>
+            <w:r>
+              <w:rPr>
+                <w:lang w:val="es-ES_tradnl"/>
+              </w:rPr>
+              <w:t>Registra factura)</w:t>
             </w:r>
             <w:r>
               <w:rPr>
@@ -11622,7 +11688,7 @@
                 <w:lang w:val="es-ES_tradnl"/>
               </w:rPr>
             </w:pPr>
-            <w:bookmarkStart w:id="2" w:name="_Hlk12561247"/>
+            <w:bookmarkStart w:id="3" w:name="_Hlk12561247"/>
             <w:r>
               <w:rPr>
                 <w:lang w:val="es-ES_tradnl"/>
@@ -12341,7 +12407,7 @@
           </w:p>
         </w:tc>
       </w:tr>
-      <w:bookmarkEnd w:id="2"/>
+      <w:bookmarkEnd w:id="3"/>
     </w:tbl>
     <w:p>
       <w:pPr>
@@ -13984,7 +14050,7 @@
           <w:lang w:val="es-ES_tradnl"/>
         </w:rPr>
       </w:pPr>
-      <w:bookmarkStart w:id="3" w:name="_Toc17400498"/>
+      <w:bookmarkStart w:id="4" w:name="_Toc17400498"/>
       <w:r>
         <w:rPr>
           <w:lang w:val="es-ES_tradnl"/>
@@ -13992,7 +14058,7 @@
         <w:lastRenderedPageBreak/>
         <w:t>Diagrama de Clases y Aspectos</w:t>
       </w:r>
-      <w:bookmarkEnd w:id="3"/>
+      <w:bookmarkEnd w:id="4"/>
     </w:p>
     <w:p>
       <w:pPr>
@@ -14067,14 +14133,14 @@
           <w:lang w:val="es-ES_tradnl"/>
         </w:rPr>
       </w:pPr>
-      <w:bookmarkStart w:id="4" w:name="_Toc17400499"/>
+      <w:bookmarkStart w:id="5" w:name="_Toc17400499"/>
       <w:r>
         <w:rPr>
           <w:lang w:val="es-ES_tradnl"/>
         </w:rPr>
         <w:t>Cinco diagramas de Secuencias</w:t>
       </w:r>
-      <w:bookmarkEnd w:id="4"/>
+      <w:bookmarkEnd w:id="5"/>
     </w:p>
     <w:p>
       <w:pPr>
@@ -14404,14 +14470,14 @@
           <w:lang w:val="es-ES_tradnl"/>
         </w:rPr>
       </w:pPr>
-      <w:bookmarkStart w:id="5" w:name="_Toc17400500"/>
+      <w:bookmarkStart w:id="6" w:name="_Toc17400500"/>
       <w:r>
         <w:rPr>
           <w:lang w:val="es-ES_tradnl"/>
         </w:rPr>
         <w:t>Diagrama normalizado del modelo físico de la base de datos</w:t>
       </w:r>
-      <w:bookmarkEnd w:id="5"/>
+      <w:bookmarkEnd w:id="6"/>
     </w:p>
     <w:p>
       <w:pPr>
@@ -14504,19 +14570,100 @@
     </w:p>
     <w:p>
       <w:pPr>
-        <w:pStyle w:val="Ttulo1"/>
+        <w:rPr>
+          <w:rFonts w:cs="Times New Roman"/>
+          <w:b/>
+          <w:szCs w:val="24"/>
+          <w:lang w:val="es-ES_tradnl"/>
+        </w:rPr>
+      </w:pPr>
+      <w:r>
+        <w:rPr>
+          <w:rFonts w:cs="Times New Roman"/>
+          <w:b/>
+          <w:szCs w:val="24"/>
+          <w:lang w:val="es-ES_tradnl"/>
+        </w:rPr>
+        <w:lastRenderedPageBreak/>
+        <w:t>Diagrama corregido del modelo físico de la base de datos</w:t>
+      </w:r>
+    </w:p>
+    <w:p>
+      <w:pPr>
         <w:rPr>
           <w:rFonts w:cs="Times New Roman"/>
           <w:szCs w:val="24"/>
           <w:lang w:val="es-ES_tradnl"/>
         </w:rPr>
       </w:pPr>
-      <w:bookmarkStart w:id="6" w:name="_Toc17400501"/>
       <w:r>
         <w:rPr>
+          <w:noProof/>
+        </w:rPr>
+        <w:drawing>
+          <wp:inline distT="0" distB="0" distL="0" distR="0" wp14:anchorId="198F42A8" wp14:editId="67111246">
+            <wp:extent cx="5400040" cy="3853815"/>
+            <wp:effectExtent l="0" t="0" r="0" b="0"/>
+            <wp:docPr id="35" name="Imagen 35"/>
+            <wp:cNvGraphicFramePr>
+              <a:graphicFrameLocks xmlns:a="http://schemas.openxmlformats.org/drawingml/2006/main" noChangeAspect="1"/>
+            </wp:cNvGraphicFramePr>
+            <a:graphic xmlns:a="http://schemas.openxmlformats.org/drawingml/2006/main">
+              <a:graphicData uri="http://schemas.openxmlformats.org/drawingml/2006/picture">
+                <pic:pic xmlns:pic="http://schemas.openxmlformats.org/drawingml/2006/picture">
+                  <pic:nvPicPr>
+                    <pic:cNvPr id="0" name="Picture 1"/>
+                    <pic:cNvPicPr>
+                      <a:picLocks noChangeAspect="1" noChangeArrowheads="1"/>
+                    </pic:cNvPicPr>
+                  </pic:nvPicPr>
+                  <pic:blipFill>
+                    <a:blip r:embed="rId15" cstate="print">
+                      <a:extLst>
+                        <a:ext uri="{28A0092B-C50C-407E-A947-70E740481C1C}">
+                          <a14:useLocalDpi xmlns:a14="http://schemas.microsoft.com/office/drawing/2010/main" val="0"/>
+                        </a:ext>
+                      </a:extLst>
+                    </a:blip>
+                    <a:srcRect/>
+                    <a:stretch>
+                      <a:fillRect/>
+                    </a:stretch>
+                  </pic:blipFill>
+                  <pic:spPr bwMode="auto">
+                    <a:xfrm>
+                      <a:off x="0" y="0"/>
+                      <a:ext cx="5400040" cy="3853815"/>
+                    </a:xfrm>
+                    <a:prstGeom prst="rect">
+                      <a:avLst/>
+                    </a:prstGeom>
+                    <a:noFill/>
+                    <a:ln>
+                      <a:noFill/>
+                    </a:ln>
+                  </pic:spPr>
+                </pic:pic>
+              </a:graphicData>
+            </a:graphic>
+          </wp:inline>
+        </w:drawing>
+      </w:r>
+    </w:p>
+    <w:p>
+      <w:pPr>
+        <w:pStyle w:val="Ttulo1"/>
+        <w:rPr>
+          <w:rFonts w:cs="Times New Roman"/>
+          <w:szCs w:val="24"/>
           <w:lang w:val="es-ES_tradnl"/>
         </w:rPr>
-        <w:lastRenderedPageBreak/>
+      </w:pPr>
+      <w:bookmarkStart w:id="7" w:name="_Toc17400501"/>
+      <w:r>
+        <w:rPr>
+          <w:lang w:val="es-ES_tradnl"/>
+        </w:rPr>
         <w:t>Capturas</w:t>
       </w:r>
       <w:r>
@@ -14525,7 +14672,7 @@
         </w:rPr>
         <w:t xml:space="preserve"> Sonar</w:t>
       </w:r>
-      <w:bookmarkEnd w:id="6"/>
+      <w:bookmarkEnd w:id="7"/>
     </w:p>
     <w:p>
       <w:pPr>
@@ -14574,7 +14721,7 @@
                     </pic:cNvPicPr>
                   </pic:nvPicPr>
                   <pic:blipFill>
-                    <a:blip r:embed="rId15" cstate="print">
+                    <a:blip r:embed="rId16" cstate="print">
                       <a:extLst>
                         <a:ext uri="{28A0092B-C50C-407E-A947-70E740481C1C}">
                           <a14:useLocalDpi xmlns:a14="http://schemas.microsoft.com/office/drawing/2010/main" val="0"/>
@@ -14618,6 +14765,7 @@
         <w:rPr>
           <w:noProof/>
         </w:rPr>
+        <w:lastRenderedPageBreak/>
         <w:drawing>
           <wp:inline distT="0" distB="0" distL="0" distR="0" wp14:anchorId="41FE9C4B" wp14:editId="6EFB15AB">
             <wp:extent cx="5400040" cy="2707005"/>
@@ -14636,7 +14784,7 @@
                     </pic:cNvPicPr>
                   </pic:nvPicPr>
                   <pic:blipFill>
-                    <a:blip r:embed="rId16" cstate="print">
+                    <a:blip r:embed="rId17" cstate="print">
                       <a:extLst>
                         <a:ext uri="{28A0092B-C50C-407E-A947-70E740481C1C}">
                           <a14:useLocalDpi xmlns:a14="http://schemas.microsoft.com/office/drawing/2010/main" val="0"/>
@@ -14670,7 +14818,6 @@
     </w:p>
     <w:p>
       <w:pPr>
-        <w:jc w:val="left"/>
         <w:rPr>
           <w:rFonts w:cs="Times New Roman"/>
           <w:szCs w:val="24"/>
@@ -14683,24 +14830,6 @@
           <w:szCs w:val="24"/>
           <w:lang w:val="es-ES_tradnl"/>
         </w:rPr>
-        <w:br w:type="page"/>
-      </w:r>
-    </w:p>
-    <w:p>
-      <w:pPr>
-        <w:rPr>
-          <w:rFonts w:cs="Times New Roman"/>
-          <w:szCs w:val="24"/>
-          <w:lang w:val="es-ES_tradnl"/>
-        </w:rPr>
-      </w:pPr>
-      <w:r>
-        <w:rPr>
-          <w:rFonts w:cs="Times New Roman"/>
-          <w:szCs w:val="24"/>
-          <w:lang w:val="es-ES_tradnl"/>
-        </w:rPr>
-        <w:lastRenderedPageBreak/>
         <w:t>Después</w:t>
       </w:r>
     </w:p>
@@ -14734,7 +14863,7 @@
                     </pic:cNvPicPr>
                   </pic:nvPicPr>
                   <pic:blipFill>
-                    <a:blip r:embed="rId17" cstate="print">
+                    <a:blip r:embed="rId18" cstate="print">
                       <a:extLst>
                         <a:ext uri="{28A0092B-C50C-407E-A947-70E740481C1C}">
                           <a14:useLocalDpi xmlns:a14="http://schemas.microsoft.com/office/drawing/2010/main" val="0"/>
@@ -14765,6 +14894,15 @@
           </wp:inline>
         </w:drawing>
       </w:r>
+    </w:p>
+    <w:p>
+      <w:pPr>
+        <w:rPr>
+          <w:rFonts w:cs="Times New Roman"/>
+          <w:szCs w:val="24"/>
+          <w:lang w:val="es-ES_tradnl"/>
+        </w:rPr>
+      </w:pPr>
       <w:r>
         <w:rPr>
           <w:noProof/>
@@ -14787,7 +14925,7 @@
                     </pic:cNvPicPr>
                   </pic:nvPicPr>
                   <pic:blipFill>
-                    <a:blip r:embed="rId18" cstate="print">
+                    <a:blip r:embed="rId19" cstate="print">
                       <a:extLst>
                         <a:ext uri="{28A0092B-C50C-407E-A947-70E740481C1C}">
                           <a14:useLocalDpi xmlns:a14="http://schemas.microsoft.com/office/drawing/2010/main" val="0"/>
@@ -14818,23 +14956,6 @@
           </wp:inline>
         </w:drawing>
       </w:r>
-      <w:bookmarkStart w:id="7" w:name="_GoBack"/>
-      <w:bookmarkEnd w:id="7"/>
-    </w:p>
-    <w:p>
-      <w:pPr>
-        <w:jc w:val="left"/>
-        <w:rPr>
-          <w:rFonts w:eastAsiaTheme="majorEastAsia" w:cstheme="majorBidi"/>
-          <w:b/>
-          <w:color w:val="000000" w:themeColor="text1"/>
-          <w:sz w:val="32"/>
-          <w:szCs w:val="32"/>
-        </w:rPr>
-      </w:pPr>
-      <w:r>
-        <w:br w:type="page"/>
-      </w:r>
     </w:p>
     <w:p>
       <w:pPr>
@@ -14879,8 +15000,20 @@
           <w:color w:val="000000"/>
           <w:sz w:val="22"/>
         </w:rPr>
-        <w:t>docker pull mysql</w:t>
+        <w:t xml:space="preserve">docker pull </w:t>
       </w:r>
+      <w:proofErr w:type="spellStart"/>
+      <w:r>
+        <w:rPr>
+          <w:rFonts w:ascii="Calibri" w:hAnsi="Calibri" w:cs="Calibri"/>
+          <w:b/>
+          <w:bCs/>
+          <w:color w:val="000000"/>
+          <w:sz w:val="22"/>
+        </w:rPr>
+        <w:t>mysql</w:t>
+      </w:r>
+      <w:proofErr w:type="spellEnd"/>
     </w:p>
     <w:p>
       <w:pPr>
@@ -14905,7 +15038,25 @@
           <w:color w:val="000000"/>
           <w:sz w:val="22"/>
         </w:rPr>
-        <w:t>instalación de la imagen del mysql en su última versión</w:t>
+        <w:t xml:space="preserve">instalación de la imagen del </w:t>
+      </w:r>
+      <w:proofErr w:type="spellStart"/>
+      <w:r>
+        <w:rPr>
+          <w:rFonts w:ascii="Calibri" w:hAnsi="Calibri" w:cs="Calibri"/>
+          <w:color w:val="000000"/>
+          <w:sz w:val="22"/>
+        </w:rPr>
+        <w:t>mysql</w:t>
+      </w:r>
+      <w:proofErr w:type="spellEnd"/>
+      <w:r>
+        <w:rPr>
+          <w:rFonts w:ascii="Calibri" w:hAnsi="Calibri" w:cs="Calibri"/>
+          <w:color w:val="000000"/>
+          <w:sz w:val="22"/>
+        </w:rPr>
+        <w:t xml:space="preserve"> en su última versión</w:t>
       </w:r>
       <w:r>
         <w:rPr>
@@ -14939,8 +15090,9 @@
           <w:color w:val="000000"/>
           <w:sz w:val="22"/>
         </w:rPr>
-        <w:t xml:space="preserve">docker run -d -p 3306:3306 --name mysqlDs -e MYSQL_ROOT_PASSWORD=root mysql --character-set-server=utf8mb4 </w:t>
+        <w:t xml:space="preserve">docker run -d -p 3306:3306 --name </w:t>
       </w:r>
+      <w:proofErr w:type="spellStart"/>
       <w:r>
         <w:rPr>
           <w:rFonts w:ascii="Calibri" w:hAnsi="Calibri" w:cs="Calibri"/>
@@ -14949,8 +15101,9 @@
           <w:color w:val="000000"/>
           <w:sz w:val="22"/>
         </w:rPr>
-        <w:t xml:space="preserve"> </w:t>
+        <w:t>mysqlDs</w:t>
       </w:r>
+      <w:proofErr w:type="spellEnd"/>
       <w:r>
         <w:rPr>
           <w:rFonts w:ascii="Calibri" w:hAnsi="Calibri" w:cs="Calibri"/>
@@ -14959,7 +15112,71 @@
           <w:color w:val="000000"/>
           <w:sz w:val="22"/>
         </w:rPr>
-        <w:t>--collation-server=utf8mb4_unicode_ci</w:t>
+        <w:t xml:space="preserve"> -e MYSQL_ROOT_PASSWORD=root </w:t>
+      </w:r>
+      <w:proofErr w:type="spellStart"/>
+      <w:r>
+        <w:rPr>
+          <w:rFonts w:ascii="Calibri" w:hAnsi="Calibri" w:cs="Calibri"/>
+          <w:b/>
+          <w:bCs/>
+          <w:color w:val="000000"/>
+          <w:sz w:val="22"/>
+        </w:rPr>
+        <w:t>mysql</w:t>
+      </w:r>
+      <w:proofErr w:type="spellEnd"/>
+      <w:r>
+        <w:rPr>
+          <w:rFonts w:ascii="Calibri" w:hAnsi="Calibri" w:cs="Calibri"/>
+          <w:b/>
+          <w:bCs/>
+          <w:color w:val="000000"/>
+          <w:sz w:val="22"/>
+        </w:rPr>
+        <w:t xml:space="preserve"> --character-set-server=utf8mb</w:t>
+      </w:r>
+      <w:proofErr w:type="gramStart"/>
+      <w:r>
+        <w:rPr>
+          <w:rFonts w:ascii="Calibri" w:hAnsi="Calibri" w:cs="Calibri"/>
+          <w:b/>
+          <w:bCs/>
+          <w:color w:val="000000"/>
+          <w:sz w:val="22"/>
+        </w:rPr>
+        <w:t xml:space="preserve">4 </w:t>
+      </w:r>
+      <w:r>
+        <w:rPr>
+          <w:rFonts w:ascii="Calibri" w:hAnsi="Calibri" w:cs="Calibri"/>
+          <w:b/>
+          <w:bCs/>
+          <w:color w:val="000000"/>
+          <w:sz w:val="22"/>
+        </w:rPr>
+        <w:t xml:space="preserve"> </w:t>
+      </w:r>
+      <w:r>
+        <w:rPr>
+          <w:rFonts w:ascii="Calibri" w:hAnsi="Calibri" w:cs="Calibri"/>
+          <w:b/>
+          <w:bCs/>
+          <w:color w:val="000000"/>
+          <w:sz w:val="22"/>
+        </w:rPr>
+        <w:t>--</w:t>
+      </w:r>
+      <w:proofErr w:type="gramEnd"/>
+      <w:r>
+        <w:rPr>
+          <w:rFonts w:ascii="Calibri" w:hAnsi="Calibri" w:cs="Calibri"/>
+          <w:b/>
+          <w:bCs/>
+          <w:color w:val="000000"/>
+          <w:sz w:val="22"/>
+        </w:rPr>
+        <w:t>collation-server=utf8mb4_unicode_ci</w:t>
       </w:r>
     </w:p>
     <w:p>
@@ -14985,22 +15202,42 @@
           <w:color w:val="000000"/>
           <w:sz w:val="22"/>
         </w:rPr>
-        <w:t>procede a instalar el contenedor Docker con mysql</w:t>
+        <w:t xml:space="preserve">procede a instalar el contenedor Docker con </w:t>
       </w:r>
+      <w:proofErr w:type="spellStart"/>
       <w:r>
         <w:rPr>
           <w:rFonts w:ascii="Calibri" w:hAnsi="Calibri" w:cs="Calibri"/>
           <w:color w:val="000000"/>
           <w:sz w:val="22"/>
         </w:rPr>
-        <w:t xml:space="preserve"> de nombre mysqlDs</w:t>
+        <w:t>mysql</w:t>
       </w:r>
+      <w:proofErr w:type="spellEnd"/>
       <w:r>
         <w:rPr>
           <w:rFonts w:ascii="Calibri" w:hAnsi="Calibri" w:cs="Calibri"/>
           <w:color w:val="000000"/>
           <w:sz w:val="22"/>
         </w:rPr>
+        <w:t xml:space="preserve"> de nombre </w:t>
+      </w:r>
+      <w:proofErr w:type="spellStart"/>
+      <w:r>
+        <w:rPr>
+          <w:rFonts w:ascii="Calibri" w:hAnsi="Calibri" w:cs="Calibri"/>
+          <w:color w:val="000000"/>
+          <w:sz w:val="22"/>
+        </w:rPr>
+        <w:t>mysqlDs</w:t>
+      </w:r>
+      <w:proofErr w:type="spellEnd"/>
+      <w:r>
+        <w:rPr>
+          <w:rFonts w:ascii="Calibri" w:hAnsi="Calibri" w:cs="Calibri"/>
+          <w:color w:val="000000"/>
+          <w:sz w:val="22"/>
+        </w:rPr>
         <w:t>, los puertos también son definidos</w:t>
       </w:r>
       <w:r>
@@ -15009,7 +15246,25 @@
           <w:color w:val="000000"/>
           <w:sz w:val="22"/>
         </w:rPr>
-        <w:t xml:space="preserve"> con -p 3306:3306, el nombre –name nombre, </w:t>
+        <w:t xml:space="preserve"> con -p 3306:3306, el nombre –</w:t>
+      </w:r>
+      <w:proofErr w:type="spellStart"/>
+      <w:r>
+        <w:rPr>
+          <w:rFonts w:ascii="Calibri" w:hAnsi="Calibri" w:cs="Calibri"/>
+          <w:color w:val="000000"/>
+          <w:sz w:val="22"/>
+        </w:rPr>
+        <w:t>name</w:t>
+      </w:r>
+      <w:proofErr w:type="spellEnd"/>
+      <w:r>
+        <w:rPr>
+          <w:rFonts w:ascii="Calibri" w:hAnsi="Calibri" w:cs="Calibri"/>
+          <w:color w:val="000000"/>
+          <w:sz w:val="22"/>
+        </w:rPr>
+        <w:t xml:space="preserve"> nombre, </w:t>
       </w:r>
       <w:r>
         <w:rPr>
@@ -15083,8 +15338,20 @@
           <w:color w:val="000000"/>
           <w:sz w:val="22"/>
         </w:rPr>
-        <w:t>docker start mysqlDs</w:t>
+        <w:t xml:space="preserve">docker start </w:t>
       </w:r>
+      <w:proofErr w:type="spellStart"/>
+      <w:r>
+        <w:rPr>
+          <w:rFonts w:ascii="Calibri" w:hAnsi="Calibri" w:cs="Calibri"/>
+          <w:b/>
+          <w:bCs/>
+          <w:color w:val="000000"/>
+          <w:sz w:val="22"/>
+        </w:rPr>
+        <w:t>mysqlDs</w:t>
+      </w:r>
+      <w:proofErr w:type="spellEnd"/>
     </w:p>
     <w:p>
       <w:pPr>
@@ -15101,7 +15368,25 @@
           <w:color w:val="000000"/>
           <w:sz w:val="22"/>
         </w:rPr>
-        <w:t>Aquí se procede a iniciar el contenedor con nombre mysqlDs que se creó anteriormente</w:t>
+        <w:t xml:space="preserve">Aquí se procede a iniciar el contenedor con nombre </w:t>
+      </w:r>
+      <w:proofErr w:type="spellStart"/>
+      <w:r>
+        <w:rPr>
+          <w:rFonts w:ascii="Calibri" w:hAnsi="Calibri" w:cs="Calibri"/>
+          <w:color w:val="000000"/>
+          <w:sz w:val="22"/>
+        </w:rPr>
+        <w:t>mysqlDs</w:t>
+      </w:r>
+      <w:proofErr w:type="spellEnd"/>
+      <w:r>
+        <w:rPr>
+          <w:rFonts w:ascii="Calibri" w:hAnsi="Calibri" w:cs="Calibri"/>
+          <w:color w:val="000000"/>
+          <w:sz w:val="22"/>
+        </w:rPr>
+        <w:t xml:space="preserve"> que se creó anteriormente</w:t>
       </w:r>
       <w:r>
         <w:rPr>
@@ -15133,7 +15418,47 @@
           <w:bCs/>
           <w:sz w:val="22"/>
         </w:rPr>
-        <w:t>docker exec -it mysqlDs mysql -u root -p</w:t>
+        <w:t xml:space="preserve">docker exec -it </w:t>
+      </w:r>
+      <w:proofErr w:type="spellStart"/>
+      <w:r>
+        <w:rPr>
+          <w:rFonts w:ascii="Calibri" w:hAnsi="Calibri" w:cs="Calibri"/>
+          <w:b/>
+          <w:bCs/>
+          <w:sz w:val="22"/>
+        </w:rPr>
+        <w:t>mysqlDs</w:t>
+      </w:r>
+      <w:proofErr w:type="spellEnd"/>
+      <w:r>
+        <w:rPr>
+          <w:rFonts w:ascii="Calibri" w:hAnsi="Calibri" w:cs="Calibri"/>
+          <w:b/>
+          <w:bCs/>
+          <w:sz w:val="22"/>
+        </w:rPr>
+        <w:t xml:space="preserve"> </w:t>
+      </w:r>
+      <w:proofErr w:type="spellStart"/>
+      <w:r>
+        <w:rPr>
+          <w:rFonts w:ascii="Calibri" w:hAnsi="Calibri" w:cs="Calibri"/>
+          <w:b/>
+          <w:bCs/>
+          <w:sz w:val="22"/>
+        </w:rPr>
+        <w:t>mysql</w:t>
+      </w:r>
+      <w:proofErr w:type="spellEnd"/>
+      <w:r>
+        <w:rPr>
+          <w:rFonts w:ascii="Calibri" w:hAnsi="Calibri" w:cs="Calibri"/>
+          <w:b/>
+          <w:bCs/>
+          <w:sz w:val="22"/>
+        </w:rPr>
+        <w:t xml:space="preserve"> -u root -p</w:t>
       </w:r>
     </w:p>
     <w:p>
@@ -15156,8 +15481,17 @@
           <w:rFonts w:cs="Times New Roman"/>
           <w:szCs w:val="24"/>
         </w:rPr>
-        <w:t>e ejecuta el servidor mysqlDs</w:t>
+        <w:t xml:space="preserve">e ejecuta el servidor </w:t>
       </w:r>
+      <w:proofErr w:type="spellStart"/>
+      <w:r>
+        <w:rPr>
+          <w:rFonts w:cs="Times New Roman"/>
+          <w:szCs w:val="24"/>
+        </w:rPr>
+        <w:t>mysqlDs</w:t>
+      </w:r>
+      <w:proofErr w:type="spellEnd"/>
       <w:r>
         <w:rPr>
           <w:rFonts w:cs="Times New Roman"/>
@@ -15212,7 +15546,39 @@
           <w:rFonts w:cs="Times New Roman"/>
           <w:szCs w:val="24"/>
         </w:rPr>
-        <w:t>usuario root (-u root) y -p para poder ingresar la contraseña.</w:t>
+        <w:t xml:space="preserve">usuario </w:t>
+      </w:r>
+      <w:proofErr w:type="spellStart"/>
+      <w:r>
+        <w:rPr>
+          <w:rFonts w:cs="Times New Roman"/>
+          <w:szCs w:val="24"/>
+        </w:rPr>
+        <w:t>root</w:t>
+      </w:r>
+      <w:proofErr w:type="spellEnd"/>
+      <w:r>
+        <w:rPr>
+          <w:rFonts w:cs="Times New Roman"/>
+          <w:szCs w:val="24"/>
+        </w:rPr>
+        <w:t xml:space="preserve"> (-u </w:t>
+      </w:r>
+      <w:proofErr w:type="spellStart"/>
+      <w:r>
+        <w:rPr>
+          <w:rFonts w:cs="Times New Roman"/>
+          <w:szCs w:val="24"/>
+        </w:rPr>
+        <w:t>root</w:t>
+      </w:r>
+      <w:proofErr w:type="spellEnd"/>
+      <w:r>
+        <w:rPr>
+          <w:rFonts w:cs="Times New Roman"/>
+          <w:szCs w:val="24"/>
+        </w:rPr>
+        <w:t>) y -p para poder ingresar la contraseña.</w:t>
       </w:r>
     </w:p>
     <w:p>
@@ -15236,6 +15602,7 @@
         </w:rPr>
         <w:t xml:space="preserve">docker stop </w:t>
       </w:r>
+      <w:proofErr w:type="spellStart"/>
       <w:r>
         <w:rPr>
           <w:rFonts w:cs="Times New Roman"/>
@@ -15245,6 +15612,7 @@
         </w:rPr>
         <w:t>mysqlDs</w:t>
       </w:r>
+      <w:proofErr w:type="spellEnd"/>
     </w:p>
     <w:p>
       <w:pPr>
@@ -19384,7 +19752,7 @@
       </w:pPr>
     </w:pPrDefault>
   </w:docDefaults>
-  <w:latentStyles w:defLockedState="0" w:defUIPriority="99" w:defSemiHidden="0" w:defUnhideWhenUsed="0" w:defQFormat="0" w:count="376">
+  <w:latentStyles w:defLockedState="0" w:defUIPriority="99" w:defSemiHidden="0" w:defUnhideWhenUsed="0" w:defQFormat="0" w:count="375">
     <w:lsdException w:name="Normal" w:uiPriority="0" w:qFormat="1"/>
     <w:lsdException w:name="heading 1" w:uiPriority="9" w:qFormat="1"/>
     <w:lsdException w:name="heading 2" w:semiHidden="1" w:uiPriority="9" w:unhideWhenUsed="1" w:qFormat="1"/>
@@ -19490,6 +19858,7 @@
     <w:lsdException w:name="HTML Sample" w:semiHidden="1" w:unhideWhenUsed="1"/>
     <w:lsdException w:name="HTML Typewriter" w:semiHidden="1" w:unhideWhenUsed="1"/>
     <w:lsdException w:name="HTML Variable" w:semiHidden="1" w:unhideWhenUsed="1"/>
+    <w:lsdException w:name="Normal Table" w:semiHidden="1" w:unhideWhenUsed="1"/>
     <w:lsdException w:name="annotation subject" w:semiHidden="1" w:unhideWhenUsed="1"/>
     <w:lsdException w:name="No List" w:semiHidden="1" w:unhideWhenUsed="1"/>
     <w:lsdException w:name="Outline List 1" w:semiHidden="1" w:unhideWhenUsed="1"/>
@@ -19536,8 +19905,10 @@
     <w:lsdException w:name="Table Subtle 2" w:semiHidden="1" w:unhideWhenUsed="1"/>
     <w:lsdException w:name="Table Web 1" w:semiHidden="1" w:unhideWhenUsed="1"/>
     <w:lsdException w:name="Table Web 2" w:semiHidden="1" w:unhideWhenUsed="1"/>
+    <w:lsdException w:name="Table Web 3" w:semiHidden="1" w:unhideWhenUsed="1"/>
     <w:lsdException w:name="Balloon Text" w:semiHidden="1" w:unhideWhenUsed="1"/>
     <w:lsdException w:name="Table Grid" w:uiPriority="39"/>
+    <w:lsdException w:name="Table Theme" w:semiHidden="1" w:unhideWhenUsed="1"/>
     <w:lsdException w:name="Placeholder Text" w:semiHidden="1"/>
     <w:lsdException w:name="No Spacing" w:uiPriority="1" w:qFormat="1"/>
     <w:lsdException w:name="Light Shading" w:uiPriority="60"/>
@@ -19757,7 +20128,6 @@
     <w:lsdException w:name="Smart Hyperlink" w:semiHidden="1" w:unhideWhenUsed="1"/>
     <w:lsdException w:name="Hashtag" w:semiHidden="1" w:unhideWhenUsed="1"/>
     <w:lsdException w:name="Unresolved Mention" w:semiHidden="1" w:unhideWhenUsed="1"/>
-    <w:lsdException w:name="Smart Link" w:semiHidden="1" w:unhideWhenUsed="1"/>
   </w:latentStyles>
   <w:style w:type="paragraph" w:default="1" w:styleId="Normal">
     <w:name w:val="Normal"/>
@@ -20479,7 +20849,7 @@
 </file>
 
 <file path=customXml/itemProps1.xml><?xml version="1.0" encoding="utf-8"?>
-<ds:datastoreItem xmlns:ds="http://schemas.openxmlformats.org/officeDocument/2006/customXml" ds:itemID="{CF77724F-C9FA-477D-A053-486FFD645E03}">
+<ds:datastoreItem xmlns:ds="http://schemas.openxmlformats.org/officeDocument/2006/customXml" ds:itemID="{1DF88CC8-4E4E-4A65-AE8D-C126F9CEF22A}">
   <ds:schemaRefs>
     <ds:schemaRef ds:uri="http://schemas.openxmlformats.org/officeDocument/2006/bibliography"/>
   </ds:schemaRefs>

</xml_diff>